<commit_message>
Add Tambahan Proposal Fitur Perbandingan
</commit_message>
<xml_diff>
--- a/FINAL/1901010084.docx
+++ b/FINAL/1901010084.docx
@@ -5455,16 +5455,50 @@
     <w:p>
       <w:pPr>
         <w:spacing w:after="0" w:line="240" w:lineRule="auto"/>
-        <w:jc w:val="center"/>
         <w:rPr>
           <w:rFonts w:ascii="XDPrime" w:eastAsia="Times New Roman" w:hAnsi="XDPrime" w:cs="Consolas"/>
           <w:b/>
           <w:noProof/>
-          <w:sz w:val="22"/>
-          <w:szCs w:val="22"/>
-          <w:lang w:val="id-ID"/>
-        </w:rPr>
-      </w:pPr>
+          <w:sz w:val="24"/>
+          <w:szCs w:val="22"/>
+          <w:lang w:val="en-ID"/>
+        </w:rPr>
+      </w:pPr>
+    </w:p>
+    <w:p>
+      <w:pPr>
+        <w:spacing w:after="0" w:line="240" w:lineRule="auto"/>
+        <w:rPr>
+          <w:rFonts w:ascii="XDPrime" w:eastAsia="Times New Roman" w:hAnsi="XDPrime" w:cs="Consolas"/>
+          <w:bCs/>
+          <w:noProof/>
+          <w:sz w:val="22"/>
+          <w:szCs w:val="22"/>
+          <w:lang w:val="en-ID"/>
+        </w:rPr>
+      </w:pPr>
+      <w:r>
+        <w:rPr>
+          <w:rFonts w:ascii="XDPrime" w:eastAsia="Times New Roman" w:hAnsi="XDPrime" w:cs="Consolas"/>
+          <w:bCs/>
+          <w:noProof/>
+          <w:sz w:val="22"/>
+          <w:szCs w:val="22"/>
+          <w:lang w:val="en-ID"/>
+        </w:rPr>
+        <w:t>Tabel 2.3 Perbandingan Fitur</w:t>
+      </w:r>
+      <w:r>
+        <w:rPr>
+          <w:rFonts w:ascii="XDPrime" w:eastAsia="Times New Roman" w:hAnsi="XDPrime" w:cs="Consolas"/>
+          <w:bCs/>
+          <w:noProof/>
+          <w:sz w:val="22"/>
+          <w:szCs w:val="22"/>
+          <w:lang w:val="en-ID"/>
+        </w:rPr>
+        <w:t xml:space="preserve">     11</w:t>
+      </w:r>
     </w:p>
     <w:p>
       <w:pPr>
@@ -5477,7 +5511,7 @@
           <w:noProof/>
           <w:sz w:val="22"/>
           <w:szCs w:val="22"/>
-          <w:lang w:val="id-ID"/>
+          <w:lang w:val="en-ID"/>
         </w:rPr>
       </w:pPr>
       <w:r>
@@ -5591,7 +5625,17 @@
           <w:szCs w:val="22"/>
           <w:lang w:val="id-ID"/>
         </w:rPr>
-        <w:t>16</w:t>
+        <w:t>1</w:t>
+      </w:r>
+      <w:r>
+        <w:rPr>
+          <w:rFonts w:ascii="XDPrime" w:eastAsia="Times New Roman" w:hAnsi="XDPrime" w:cs="Consolas"/>
+          <w:noProof/>
+          <w:sz w:val="22"/>
+          <w:szCs w:val="22"/>
+          <w:lang w:val="en-ID"/>
+        </w:rPr>
+        <w:t>7</w:t>
       </w:r>
     </w:p>
     <w:p>
@@ -9031,7 +9075,36 @@
           <w:sz w:val="22"/>
           <w:lang w:val="en-ID"/>
         </w:rPr>
-        <w:t xml:space="preserve">Fitur membaca koleksi buku  bagi </w:t>
+        <w:t>Fitur membaca koleksi buku</w:t>
+      </w:r>
+      <w:r>
+        <w:rPr>
+          <w:rFonts w:ascii="XDPrime" w:hAnsi="XDPrime" w:cs="Consolas"/>
+          <w:noProof/>
+          <w:sz w:val="22"/>
+          <w:lang w:val="en-ID"/>
+        </w:rPr>
+        <w:t xml:space="preserve"> secara </w:t>
+      </w:r>
+      <w:r>
+        <w:rPr>
+          <w:rFonts w:ascii="XDPrime" w:hAnsi="XDPrime" w:cs="Consolas"/>
+          <w:i/>
+          <w:iCs/>
+          <w:noProof/>
+          <w:sz w:val="22"/>
+          <w:lang w:val="en-ID"/>
+        </w:rPr>
+        <w:t>online</w:t>
+      </w:r>
+      <w:r>
+        <w:rPr>
+          <w:rFonts w:ascii="XDPrime" w:hAnsi="XDPrime" w:cs="Consolas"/>
+          <w:noProof/>
+          <w:sz w:val="22"/>
+          <w:lang w:val="en-ID"/>
+        </w:rPr>
+        <w:t xml:space="preserve">  bagi </w:t>
       </w:r>
       <w:r>
         <w:rPr>
@@ -9075,6 +9148,7 @@
           <w:sz w:val="22"/>
           <w:lang w:val="en-ID"/>
         </w:rPr>
+        <w:lastRenderedPageBreak/>
         <w:t xml:space="preserve">Fitur absensi pengunjung bagi </w:t>
       </w:r>
       <w:r>
@@ -9094,6 +9168,139 @@
           <w:lang w:val="en-ID"/>
         </w:rPr>
         <w:t xml:space="preserve"> SMA Negeri 1 Kuta Selatan dan masyarakat umum.</w:t>
+      </w:r>
+    </w:p>
+    <w:p>
+      <w:pPr>
+        <w:pStyle w:val="ListParagraph"/>
+        <w:numPr>
+          <w:ilvl w:val="0"/>
+          <w:numId w:val="9"/>
+        </w:numPr>
+        <w:spacing w:after="0" w:line="276" w:lineRule="auto"/>
+        <w:jc w:val="both"/>
+        <w:rPr>
+          <w:rFonts w:ascii="XDPrime" w:hAnsi="XDPrime" w:cs="Consolas"/>
+          <w:noProof/>
+          <w:sz w:val="22"/>
+          <w:lang w:val="en-ID"/>
+        </w:rPr>
+      </w:pPr>
+      <w:r>
+        <w:rPr>
+          <w:rFonts w:ascii="XDPrime" w:hAnsi="XDPrime" w:cs="Consolas"/>
+          <w:noProof/>
+          <w:sz w:val="22"/>
+          <w:lang w:val="en-ID"/>
+        </w:rPr>
+        <w:t xml:space="preserve">Fitur </w:t>
+      </w:r>
+      <w:r>
+        <w:rPr>
+          <w:rFonts w:ascii="XDPrime" w:hAnsi="XDPrime" w:cs="Consolas"/>
+          <w:noProof/>
+          <w:sz w:val="22"/>
+          <w:lang w:val="en-ID"/>
+        </w:rPr>
+        <w:t>m</w:t>
+      </w:r>
+      <w:r>
+        <w:rPr>
+          <w:rFonts w:ascii="XDPrime" w:hAnsi="XDPrime" w:cs="Consolas"/>
+          <w:noProof/>
+          <w:sz w:val="22"/>
+          <w:lang w:val="en-ID"/>
+        </w:rPr>
+        <w:t>engunggah karya</w:t>
+      </w:r>
+      <w:r>
+        <w:rPr>
+          <w:rFonts w:ascii="XDPrime" w:hAnsi="XDPrime" w:cs="Consolas"/>
+          <w:noProof/>
+          <w:sz w:val="22"/>
+          <w:lang w:val="en-ID"/>
+        </w:rPr>
+        <w:t xml:space="preserve"> </w:t>
+      </w:r>
+      <w:r>
+        <w:rPr>
+          <w:rFonts w:ascii="XDPrime" w:hAnsi="XDPrime" w:cs="Consolas"/>
+          <w:noProof/>
+          <w:sz w:val="22"/>
+          <w:lang w:val="en-ID"/>
+        </w:rPr>
+        <w:t xml:space="preserve">hasil jurnal bagi </w:t>
+      </w:r>
+      <w:r>
+        <w:rPr>
+          <w:rFonts w:ascii="XDPrime" w:hAnsi="XDPrime" w:cs="Consolas"/>
+          <w:noProof/>
+          <w:sz w:val="22"/>
+          <w:lang w:val="en-ID"/>
+        </w:rPr>
+        <w:t>pelajar</w:t>
+      </w:r>
+      <w:r>
+        <w:rPr>
+          <w:rFonts w:ascii="XDPrime" w:hAnsi="XDPrime" w:cs="Consolas"/>
+          <w:noProof/>
+          <w:sz w:val="22"/>
+          <w:lang w:val="en-ID"/>
+        </w:rPr>
+        <w:t xml:space="preserve"> dan juga guru</w:t>
+      </w:r>
+      <w:r>
+        <w:rPr>
+          <w:rFonts w:ascii="XDPrime" w:hAnsi="XDPrime" w:cs="Consolas"/>
+          <w:noProof/>
+          <w:sz w:val="22"/>
+          <w:lang w:val="en-ID"/>
+        </w:rPr>
+        <w:t xml:space="preserve"> SMA Negeri 1 Kuta Selatan.</w:t>
+      </w:r>
+    </w:p>
+    <w:p>
+      <w:pPr>
+        <w:pStyle w:val="ListParagraph"/>
+        <w:numPr>
+          <w:ilvl w:val="0"/>
+          <w:numId w:val="9"/>
+        </w:numPr>
+        <w:spacing w:after="0" w:line="276" w:lineRule="auto"/>
+        <w:jc w:val="both"/>
+        <w:rPr>
+          <w:rFonts w:ascii="XDPrime" w:hAnsi="XDPrime" w:cs="Consolas"/>
+          <w:noProof/>
+          <w:sz w:val="22"/>
+          <w:lang w:val="en-ID"/>
+        </w:rPr>
+      </w:pPr>
+      <w:r>
+        <w:rPr>
+          <w:rFonts w:ascii="XDPrime" w:hAnsi="XDPrime" w:cs="Consolas"/>
+          <w:noProof/>
+          <w:sz w:val="22"/>
+          <w:lang w:val="en-ID"/>
+        </w:rPr>
+        <w:t>Fitur konfirmasi denda  peminjaman bagi pelajar SMA Negeri 1  Kuta Selatan dan masyara</w:t>
+      </w:r>
+      <w:r>
+        <w:rPr>
+          <w:rFonts w:ascii="XDPrime" w:hAnsi="XDPrime" w:cs="Consolas"/>
+          <w:noProof/>
+          <w:sz w:val="22"/>
+          <w:lang w:val="en-ID"/>
+        </w:rPr>
+        <w:t>ka</w:t>
+      </w:r>
+      <w:r>
+        <w:rPr>
+          <w:rFonts w:ascii="XDPrime" w:hAnsi="XDPrime" w:cs="Consolas"/>
+          <w:noProof/>
+          <w:sz w:val="22"/>
+          <w:lang w:val="en-ID"/>
+        </w:rPr>
+        <w:t>t umum.</w:t>
       </w:r>
     </w:p>
     <w:p>
@@ -9130,44 +9337,7 @@
           <w:sz w:val="22"/>
           <w:lang w:val="en-ID"/>
         </w:rPr>
-        <w:lastRenderedPageBreak/>
-        <w:t>Fitur Mengunggah karya</w:t>
-      </w:r>
-      <w:r>
-        <w:rPr>
-          <w:rFonts w:ascii="XDPrime" w:hAnsi="XDPrime" w:cs="Consolas"/>
-          <w:noProof/>
-          <w:sz w:val="22"/>
-          <w:lang w:val="en-ID"/>
-        </w:rPr>
-        <w:t xml:space="preserve"> </w:t>
-      </w:r>
-      <w:r>
-        <w:rPr>
-          <w:rFonts w:ascii="XDPrime" w:hAnsi="XDPrime" w:cs="Consolas"/>
-          <w:noProof/>
-          <w:sz w:val="22"/>
-          <w:lang w:val="en-ID"/>
-        </w:rPr>
-        <w:t xml:space="preserve">hasil jurnal bagi </w:t>
-      </w:r>
-      <w:r>
-        <w:rPr>
-          <w:rFonts w:ascii="XDPrime" w:hAnsi="XDPrime" w:cs="Consolas"/>
-          <w:noProof/>
-          <w:sz w:val="22"/>
-          <w:lang w:val="en-ID"/>
-        </w:rPr>
-        <w:t>pelajar</w:t>
-      </w:r>
-      <w:r>
-        <w:rPr>
-          <w:rFonts w:ascii="XDPrime" w:hAnsi="XDPrime" w:cs="Consolas"/>
-          <w:noProof/>
-          <w:sz w:val="22"/>
-          <w:lang w:val="en-ID"/>
-        </w:rPr>
-        <w:t xml:space="preserve"> SMA Negeri 1 Kuta Selatan.</w:t>
+        <w:t>Fitur pengumuman bagi pelajar SMA Negeri 1 Kuta Selatan dan  masyarakat umum.</w:t>
       </w:r>
     </w:p>
     <w:p>
@@ -11078,7 +11248,7 @@
     </w:p>
     <w:p>
       <w:pPr>
-        <w:spacing w:after="0" w:line="360" w:lineRule="auto"/>
+        <w:spacing w:after="0" w:line="276" w:lineRule="auto"/>
         <w:ind w:firstLine="720"/>
         <w:jc w:val="both"/>
         <w:rPr>
@@ -11612,7 +11782,7 @@
                 <w:noProof/>
                 <w:sz w:val="16"/>
                 <w:szCs w:val="16"/>
-                <w:lang w:val="id-ID"/>
+                <w:lang w:val="en-ID"/>
               </w:rPr>
             </w:pPr>
             <w:r>
@@ -11882,7 +12052,7 @@
                 <w:noProof/>
                 <w:sz w:val="16"/>
                 <w:szCs w:val="16"/>
-                <w:lang w:val="id-ID"/>
+                <w:lang w:val="en-ID"/>
               </w:rPr>
             </w:pPr>
             <w:r>
@@ -11891,9 +12061,310 @@
                 <w:noProof/>
                 <w:sz w:val="16"/>
                 <w:szCs w:val="16"/>
-                <w:lang w:val="id-ID"/>
+                <w:lang w:val="en-ID"/>
               </w:rPr>
               <w:t>3</w:t>
+            </w:r>
+          </w:p>
+        </w:tc>
+        <w:tc>
+          <w:tcPr>
+            <w:tcW w:w="1134" w:type="dxa"/>
+            <w:vAlign w:val="center"/>
+          </w:tcPr>
+          <w:p>
+            <w:pPr>
+              <w:spacing w:line="360" w:lineRule="auto"/>
+              <w:rPr>
+                <w:rFonts w:ascii="XDPrime" w:hAnsi="XDPrime" w:cs="Consolas"/>
+                <w:noProof/>
+                <w:sz w:val="16"/>
+                <w:szCs w:val="16"/>
+                <w:lang w:val="id-ID"/>
+              </w:rPr>
+            </w:pPr>
+            <w:r>
+              <w:rPr>
+                <w:rFonts w:ascii="XDPrime" w:hAnsi="XDPrime" w:cs="Consolas"/>
+                <w:noProof/>
+                <w:sz w:val="16"/>
+                <w:szCs w:val="16"/>
+                <w:lang w:val="id-ID"/>
+              </w:rPr>
+              <w:t>Luh Elda Evaryanti, I Gusti Lanang Agung Raditya Putra, I Gede Putu Krisna Juliharta</w:t>
+            </w:r>
+          </w:p>
+        </w:tc>
+        <w:tc>
+          <w:tcPr>
+            <w:tcW w:w="1134" w:type="dxa"/>
+            <w:vAlign w:val="center"/>
+          </w:tcPr>
+          <w:p>
+            <w:pPr>
+              <w:spacing w:line="360" w:lineRule="auto"/>
+              <w:rPr>
+                <w:rFonts w:ascii="XDPrime" w:hAnsi="XDPrime" w:cs="Consolas"/>
+                <w:noProof/>
+                <w:sz w:val="16"/>
+                <w:szCs w:val="16"/>
+                <w:lang w:val="id-ID"/>
+              </w:rPr>
+            </w:pPr>
+            <w:r>
+              <w:rPr>
+                <w:rFonts w:ascii="XDPrime" w:hAnsi="XDPrime" w:cs="Consolas"/>
+                <w:noProof/>
+                <w:sz w:val="16"/>
+                <w:szCs w:val="16"/>
+                <w:lang w:val="id-ID"/>
+              </w:rPr>
+              <w:t>Rancang Bangun Sistem Informasi Perpustakaan Berbasis Website pada SMK N 1 Gianyar</w:t>
+            </w:r>
+            <w:r>
+              <w:rPr>
+                <w:rFonts w:ascii="XDPrime" w:hAnsi="XDPrime" w:cs="Consolas"/>
+                <w:noProof/>
+                <w:sz w:val="16"/>
+                <w:szCs w:val="16"/>
+                <w:lang w:val="id-ID"/>
+              </w:rPr>
+              <w:fldChar w:fldCharType="begin" w:fldLock="1"/>
+            </w:r>
+            <w:r>
+              <w:rPr>
+                <w:rFonts w:ascii="XDPrime" w:hAnsi="XDPrime" w:cs="Consolas"/>
+                <w:noProof/>
+                <w:sz w:val="16"/>
+                <w:szCs w:val="16"/>
+                <w:lang w:val="id-ID"/>
+              </w:rPr>
+              <w:instrText>ADDIN CSL_CITATION {"citationItems":[{"id":"ITEM-1","itemData":{"ISBN":"9788578110796","ISSN":"1098-6596","PMID":"25246403","abstract":"Penggunaan teknologi komputer pada perpustakaan di SMPN 1 Kertak Hanyar saat ini hanya masih sebatas</w:instrText>
+            </w:r>
+            <w:r>
+              <w:rPr>
+                <w:rFonts w:ascii="Calibri" w:hAnsi="Calibri" w:cs="Calibri"/>
+                <w:noProof/>
+                <w:sz w:val="16"/>
+                <w:szCs w:val="16"/>
+                <w:lang w:val="id-ID"/>
+              </w:rPr>
+              <w:instrText> </w:instrText>
+            </w:r>
+            <w:r>
+              <w:rPr>
+                <w:rFonts w:ascii="XDPrime" w:hAnsi="XDPrime" w:cs="Consolas"/>
+                <w:noProof/>
+                <w:sz w:val="16"/>
+                <w:szCs w:val="16"/>
+                <w:lang w:val="id-ID"/>
+              </w:rPr>
+              <w:instrText xml:space="preserve"> pendataan anggota perpustakaan, dan data buku saja itupun hanya sebatas koleksi buku tertentu di Aplikasi Microsoft Excel, untuk data peminjaman buku, pengembalian buku, denda dan ketidak akuratannya informasi tentang koleksi buku, membuat penempatan buku pada rak yang tersedia menjadi tidak teratur karena tidak adanya informasi yang mengatur tentang penempatan buku dengan baik, karena saat ini sistem yang berjalan adalah dilakukan secara manual. Oleh karena itu maka diperlukan sebuah sistem informasi yang dapat mengelola data koleksi buku, data anggota perpustakaan, data peminjaman buku, data pengembalian buku dan data denda bagi anggota yang terlambat mengembalikan buku, yang bertujuan untuk meningkatkan kinerja pengelola perpustakaan agar lebih efektif dalam mengelola data pepustakaan, dan juga agar menambah minat baca para anggota perpustakaan yaitu para siswa SMPN 1 Kertak Hanyar itu sendiri. Hasil dari implementasi sistem informasi perpustakaan ini dapat diakses oleh 3 user yaitu anggota perpustakaan, pustakawan dan kepala perpustakaan.</w:instrText>
+            </w:r>
+            <w:r>
+              <w:rPr>
+                <w:rFonts w:ascii="Calibri" w:hAnsi="Calibri" w:cs="Calibri"/>
+                <w:noProof/>
+                <w:sz w:val="16"/>
+                <w:szCs w:val="16"/>
+                <w:lang w:val="id-ID"/>
+              </w:rPr>
+              <w:instrText> </w:instrText>
+            </w:r>
+            <w:r>
+              <w:rPr>
+                <w:rFonts w:ascii="XDPrime" w:hAnsi="XDPrime" w:cs="Consolas"/>
+                <w:noProof/>
+                <w:sz w:val="16"/>
+                <w:szCs w:val="16"/>
+                <w:lang w:val="id-ID"/>
+              </w:rPr>
+              <w:instrText>Keywords: Sistem Informasi, Perpustakaan, Berbasis WebsitePenggunaan teknologi komputer pada perpustakaan di SMPN 1 Kertak Hanyar saat ini hanya masih sebatas</w:instrText>
+            </w:r>
+            <w:r>
+              <w:rPr>
+                <w:rFonts w:ascii="Calibri" w:hAnsi="Calibri" w:cs="Calibri"/>
+                <w:noProof/>
+                <w:sz w:val="16"/>
+                <w:szCs w:val="16"/>
+                <w:lang w:val="id-ID"/>
+              </w:rPr>
+              <w:instrText> </w:instrText>
+            </w:r>
+            <w:r>
+              <w:rPr>
+                <w:rFonts w:ascii="XDPrime" w:hAnsi="XDPrime" w:cs="Consolas"/>
+                <w:noProof/>
+                <w:sz w:val="16"/>
+                <w:szCs w:val="16"/>
+                <w:lang w:val="id-ID"/>
+              </w:rPr>
+              <w:instrText xml:space="preserve"> pendataan anggota perpustakaan, dan data buku saja itupun hanya sebatas koleksi buku tertentu di Aplikasi Microsoft Excel, untuk data peminjaman buku, pengembalian buku, denda dan ketidak akuratannya informasi tentang koleksi buku, membuat penempatan buku pada rak yang tersedia menjadi tidak teratur karena tidak adanya informasi yang mengatur tentang penempatan buku dengan baik, karena saat ini sistem yang berjalan adalah dilakukan secara manual. Oleh karena itu maka diperlukan sebuah sistem informasi yang dapat mengelola data koleksi buku, data anggota perpustakaan, data peminjaman buku, data pengembalian buku dan data denda bagi anggota yang terlambat mengembalikan buku, yang bertujuan untuk meningkatkan kinerja pengelola perpustakaan agar lebih efektif dalam mengelola data pepustakaan, dan juga agar menambah minat baca para anggota perpustakaan yaitu para siswa SMPN 1 Kertak Hanyar itu sendiri. Hasil dari implementasi sistem informasi perpustakaan ini dapat diakses oleh 3 user yaitu anggota perpustakaan, pustakawan dan kepala perpustakaan.</w:instrText>
+            </w:r>
+            <w:r>
+              <w:rPr>
+                <w:rFonts w:ascii="Calibri" w:hAnsi="Calibri" w:cs="Calibri"/>
+                <w:noProof/>
+                <w:sz w:val="16"/>
+                <w:szCs w:val="16"/>
+                <w:lang w:val="id-ID"/>
+              </w:rPr>
+              <w:instrText> </w:instrText>
+            </w:r>
+            <w:r>
+              <w:rPr>
+                <w:rFonts w:ascii="XDPrime" w:hAnsi="XDPrime" w:cs="Consolas"/>
+                <w:noProof/>
+                <w:sz w:val="16"/>
+                <w:szCs w:val="16"/>
+                <w:lang w:val="id-ID"/>
+              </w:rPr>
+              <w:instrText>Keywords: Sistem Informasi, Perpustakaan, Berbasis Website","author":[{"dropping-particle":"","family":"Luh Elda Evaryanti et al.","given":"","non-dropping-particle":"","parse-names":false,"suffix":""}],"container-title":"Journal of Chemical Information and Modeling","id":"ITEM-1","issue":"9","issued":{"date-parts":[["2017"]]},"page":"1689-1699","title":"Rancang Bangun Sistem Informasi Perpustakaan Berbasis Website pada SMK N 1 Gianyar","type":"article-journal","volume":"53"},"uris":["http://www.mendeley.com/documents/?uuid=641bfb3f-35ed-4138-b3da-bf1380966c8e"]}],"mendeley":{"formattedCitation":"[11]"},"properties":{"noteIndex":0},"schema":"https://github.com/citation-style-language/schema/raw/master/csl-citation.json"}</w:instrText>
+            </w:r>
+            <w:r>
+              <w:rPr>
+                <w:rFonts w:ascii="XDPrime" w:hAnsi="XDPrime" w:cs="Consolas"/>
+                <w:noProof/>
+                <w:sz w:val="16"/>
+                <w:szCs w:val="16"/>
+                <w:lang w:val="id-ID"/>
+              </w:rPr>
+              <w:fldChar w:fldCharType="separate"/>
+            </w:r>
+            <w:r>
+              <w:rPr>
+                <w:rFonts w:ascii="XDPrime" w:hAnsi="XDPrime" w:cs="Consolas"/>
+                <w:noProof/>
+                <w:sz w:val="16"/>
+                <w:szCs w:val="16"/>
+                <w:lang w:val="id-ID"/>
+              </w:rPr>
+              <w:t>[11]</w:t>
+            </w:r>
+            <w:r>
+              <w:rPr>
+                <w:rFonts w:ascii="XDPrime" w:hAnsi="XDPrime" w:cs="Consolas"/>
+                <w:noProof/>
+                <w:sz w:val="16"/>
+                <w:szCs w:val="16"/>
+                <w:lang w:val="id-ID"/>
+              </w:rPr>
+              <w:fldChar w:fldCharType="end"/>
+            </w:r>
+          </w:p>
+        </w:tc>
+        <w:tc>
+          <w:tcPr>
+            <w:tcW w:w="709" w:type="dxa"/>
+            <w:vAlign w:val="center"/>
+          </w:tcPr>
+          <w:p>
+            <w:pPr>
+              <w:spacing w:line="360" w:lineRule="auto"/>
+              <w:rPr>
+                <w:rFonts w:ascii="XDPrime" w:hAnsi="XDPrime" w:cs="Consolas"/>
+                <w:noProof/>
+                <w:sz w:val="16"/>
+                <w:szCs w:val="16"/>
+                <w:lang w:val="en-ID"/>
+              </w:rPr>
+            </w:pPr>
+            <w:r>
+              <w:rPr>
+                <w:rFonts w:ascii="XDPrime" w:hAnsi="XDPrime" w:cs="Consolas"/>
+                <w:noProof/>
+                <w:sz w:val="16"/>
+                <w:szCs w:val="16"/>
+                <w:lang w:val="en-ID"/>
+              </w:rPr>
+              <w:t>2017</w:t>
+            </w:r>
+          </w:p>
+        </w:tc>
+        <w:tc>
+          <w:tcPr>
+            <w:tcW w:w="1276" w:type="dxa"/>
+            <w:vAlign w:val="center"/>
+          </w:tcPr>
+          <w:p>
+            <w:pPr>
+              <w:spacing w:line="360" w:lineRule="auto"/>
+              <w:rPr>
+                <w:rFonts w:ascii="XDPrime" w:hAnsi="XDPrime" w:cs="Consolas"/>
+                <w:noProof/>
+                <w:sz w:val="16"/>
+                <w:szCs w:val="16"/>
+                <w:lang w:val="en-ID"/>
+              </w:rPr>
+            </w:pPr>
+            <w:r>
+              <w:rPr>
+                <w:rFonts w:ascii="XDPrime" w:hAnsi="XDPrime" w:cs="Consolas"/>
+                <w:noProof/>
+                <w:sz w:val="16"/>
+                <w:szCs w:val="16"/>
+                <w:lang w:val="en-ID"/>
+              </w:rPr>
+              <w:t>Menjelaskan pengembangan E- Library menggunakan bahasa PHP dan menerapkan notifikasi denda melalui SMS</w:t>
+            </w:r>
+          </w:p>
+        </w:tc>
+        <w:tc>
+          <w:tcPr>
+            <w:tcW w:w="1134" w:type="dxa"/>
+            <w:vAlign w:val="center"/>
+          </w:tcPr>
+          <w:p>
+            <w:pPr>
+              <w:spacing w:line="360" w:lineRule="auto"/>
+              <w:rPr>
+                <w:rFonts w:ascii="XDPrime" w:hAnsi="XDPrime" w:cs="Consolas"/>
+                <w:noProof/>
+                <w:sz w:val="16"/>
+                <w:szCs w:val="16"/>
+                <w:lang w:val="en-ID"/>
+              </w:rPr>
+            </w:pPr>
+            <w:r>
+              <w:rPr>
+                <w:rFonts w:ascii="XDPrime" w:hAnsi="XDPrime" w:cs="Consolas"/>
+                <w:noProof/>
+                <w:sz w:val="16"/>
+                <w:szCs w:val="16"/>
+                <w:lang w:val="en-ID"/>
+              </w:rPr>
+              <w:t>Menerapkan notifikasi denda melalui SMS</w:t>
+            </w:r>
+          </w:p>
+        </w:tc>
+      </w:tr>
+      <w:tr>
+        <w:tc>
+          <w:tcPr>
+            <w:tcW w:w="562" w:type="dxa"/>
+            <w:vAlign w:val="center"/>
+          </w:tcPr>
+          <w:p>
+            <w:pPr>
+              <w:spacing w:line="360" w:lineRule="auto"/>
+              <w:rPr>
+                <w:rFonts w:ascii="XDPrime" w:hAnsi="XDPrime" w:cs="Consolas"/>
+                <w:noProof/>
+                <w:sz w:val="16"/>
+                <w:szCs w:val="16"/>
+                <w:lang w:val="en-ID"/>
+              </w:rPr>
+            </w:pPr>
+            <w:r>
+              <w:rPr>
+                <w:rFonts w:ascii="XDPrime" w:hAnsi="XDPrime" w:cs="Consolas"/>
+                <w:noProof/>
+                <w:sz w:val="16"/>
+                <w:szCs w:val="16"/>
+                <w:lang w:val="en-ID"/>
+              </w:rPr>
+              <w:lastRenderedPageBreak/>
+              <w:t>4</w:t>
             </w:r>
           </w:p>
         </w:tc>
@@ -12102,7 +12573,7 @@
                 <w:noProof/>
                 <w:sz w:val="16"/>
                 <w:szCs w:val="16"/>
-                <w:lang w:val="id-ID"/>
+                <w:lang w:val="en-ID"/>
               </w:rPr>
             </w:pPr>
             <w:r>
@@ -12111,10 +12582,9 @@
                 <w:noProof/>
                 <w:sz w:val="16"/>
                 <w:szCs w:val="16"/>
-                <w:lang w:val="id-ID"/>
-              </w:rPr>
-              <w:lastRenderedPageBreak/>
-              <w:t>4</w:t>
+                <w:lang w:val="en-ID"/>
+              </w:rPr>
+              <w:t>5</w:t>
             </w:r>
           </w:p>
         </w:tc>
@@ -12190,7 +12660,7 @@
                 <w:szCs w:val="16"/>
                 <w:lang w:val="id-ID"/>
               </w:rPr>
-              <w:instrText>ADDIN CSL_CITATION {"citationItems":[{"id":"ITEM-1","itemData":{"abstract":"Abstract — The library is a means for students to study or find information / references that must be owned by every university. With the development of technology, people think that they can work more effectively and efficiently. One of them is to make conventional systems into computerized systems. By utilizing library applications, students can be more effective and efficient in finding information / references and borrowing books. The purpose of this research is to produce the Sam Ratulangi University Digital Library Application. This application is made based on the website. The method used is SDLC (Software Development Life Cycle ) with a waterfal model which is divided into 5 stages, that is : Analysis, Design, Code, Testing, and Maintenance. The software for program design and implementation uses xampp as a web server, phpMySqL as a database and Sublime Text 3 as an editor for writing PHP and HTML files. In this research, it can be seen that the application can be used not just a means to find information / references from books or local content that exist, but can also be used as a means to assist students in borrowing and reading books or local digital content. Keywords — Library, Applicati","author":[{"dropping-particle":"","family":"Theo","given":"Fredi Fidek","non-dropping-particle":"","parse-names":false,"suffix":""},{"dropping-particle":"","family":"Tulenan","given":"Virginia","non-dropping-particle":"","parse-names":false,"suffix":""},{"dropping-particle":"","family":"Sambul","given":"Alwin","non-dropping-particle":"","parse-names":false,"suffix":""}],"container-title":"Jurnal Teknik Informatika","id":"ITEM-1","issue":"4","issued":{"date-parts":[["2020"]]},"page":"271-282","title":"Rancang Bangun Aplikasi Digital Library Universitas Sam Ratulangi","type":"article-journal","volume":"15"},"uris":["http://www.mendeley.com/documents/?uuid=fd48814a-2a4a-4874-8c19-b088c25fdd6b"]}],"mendeley":{"formattedCitation":"[11]","plainTextFormattedCitation":"[11]","previouslyFormattedCitation":"[11]"},"properties":{"noteIndex":0},"schema":"https://github.com/citation-style-language/schema/raw/master/csl-citation.json"}</w:instrText>
+              <w:instrText>ADDIN CSL_CITATION {"citationItems":[{"id":"ITEM-1","itemData":{"abstract":"Abstract — The library is a means for students to study or find information / references that must be owned by every university. With the development of technology, people think that they can work more effectively and efficiently. One of them is to make conventional systems into computerized systems. By utilizing library applications, students can be more effective and efficient in finding information / references and borrowing books. The purpose of this research is to produce the Sam Ratulangi University Digital Library Application. This application is made based on the website. The method used is SDLC (Software Development Life Cycle ) with a waterfal model which is divided into 5 stages, that is : Analysis, Design, Code, Testing, and Maintenance. The software for program design and implementation uses xampp as a web server, phpMySqL as a database and Sublime Text 3 as an editor for writing PHP and HTML files. In this research, it can be seen that the application can be used not just a means to find information / references from books or local content that exist, but can also be used as a means to assist students in borrowing and reading books or local digital content. Keywords — Library, Applicati","author":[{"dropping-particle":"","family":"Theo","given":"Fredi Fidek","non-dropping-particle":"","parse-names":false,"suffix":""},{"dropping-particle":"","family":"Tulenan","given":"Virginia","non-dropping-particle":"","parse-names":false,"suffix":""},{"dropping-particle":"","family":"Sambul","given":"Alwin","non-dropping-particle":"","parse-names":false,"suffix":""}],"container-title":"Jurnal Teknik Informatika","id":"ITEM-1","issue":"4","issued":{"date-parts":[["2020"]]},"page":"271-282","title":"Rancang Bangun Aplikasi Digital Library Universitas Sam Ratulangi","type":"article-journal","volume":"15"},"uris":["http://www.mendeley.com/documents/?uuid=fd48814a-2a4a-4874-8c19-b088c25fdd6b"]}],"mendeley":{"formattedCitation":"[12]","plainTextFormattedCitation":"[12]","previouslyFormattedCitation":"[12]"},"properties":{"noteIndex":0},"schema":"https://github.com/citation-style-language/schema/raw/master/csl-citation.json"}</w:instrText>
             </w:r>
             <w:r>
               <w:rPr>
@@ -12210,7 +12680,7 @@
                 <w:szCs w:val="16"/>
                 <w:lang w:val="id-ID"/>
               </w:rPr>
-              <w:t>[11]</w:t>
+              <w:t>[12]</w:t>
             </w:r>
             <w:r>
               <w:rPr>
@@ -12323,7 +12793,7 @@
                 <w:noProof/>
                 <w:sz w:val="16"/>
                 <w:szCs w:val="16"/>
-                <w:lang w:val="id-ID"/>
+                <w:lang w:val="en-ID"/>
               </w:rPr>
             </w:pPr>
             <w:r>
@@ -12332,9 +12802,9 @@
                 <w:noProof/>
                 <w:sz w:val="16"/>
                 <w:szCs w:val="16"/>
-                <w:lang w:val="id-ID"/>
-              </w:rPr>
-              <w:t>5</w:t>
+                <w:lang w:val="en-ID"/>
+              </w:rPr>
+              <w:t>6</w:t>
             </w:r>
           </w:p>
         </w:tc>
@@ -12412,6 +12882,7 @@
                 <w:szCs w:val="16"/>
                 <w:lang w:val="id-ID"/>
               </w:rPr>
+              <w:lastRenderedPageBreak/>
               <w:t>Dengan Weighted Product</w:t>
             </w:r>
             <w:r>
@@ -12432,7 +12903,7 @@
                 <w:szCs w:val="16"/>
                 <w:lang w:val="id-ID"/>
               </w:rPr>
-              <w:instrText>ADDIN CSL_CITATION {"citationItems":[{"id":"ITEM-1","itemData":{"ISSN":"2746-7163","abstract":"Kemajuan informasi berbagai bidang, terutama pendidikan sangat berperan utama memajukan teknologi sehingga butuh sumberdaya manusia yang mumpuni dan sistem yang memadahi dalam menunjang keputusan. HMSI merupakan merupakan organanisasi kemahsiswaan yang Program Studi Sistem informasi yang berperan sebagai SDM mutu Prodi dalam melaksanakan kegiatan penunjang mutu pendidikan. Dalam sistem pemilihan ketua HMSI melewati 3 prosedur dengan kandidat memenuhi kriteria 5 terpilih alternatif dari 5. Metode PXP dan WP terpilih karena metode ini cepat dalam proses pengbangunan aplikasi dan perhitungan dalam menunjang keputusan. Pada tahap PXP dilakukan requirement, planning dari dasar permasalahan yang diperoleh user stories sehingga dapat di simpulkan kebutuhan sistem yang dirancang estimasi waktu 30 hari untuk merancang aplikasi, tahap ke-3 design pada alikasi yang akan dibuat dengan berbasis Web dan MySQL, selanjutnya adalah implementasi sistem dengan refaktor, pengkodingan dan pengujian unit. Selanjutnya pengujian sistem yang sudah dibuat beroperasi dengan baik dan programmer melakukan retrospective yakni evaluasi waktu yang ditetapkan. Perancangan PXP ini memiliki pengaruh dari pengalaman, pemahaman dan skill dalam durasi dari waktu penyelesaian. Tahapan WP dimulai pembobotan kriteria, Penentuan vektor S dan V untuk penentuan perinkingan. Hasil metode WP diperoleh bahwa Mahasiswa kandidat ke-4 adalah alternative yang tertinggi, sehingga terpilih sebagai kandidat ketua HMSI Universitas Pamulang. Hal ini menunjukkan bahwa kedua metode yang diimplementasikan berhasil dengan memadukan metode PXP dan WP dalam aplikasi pemilihan Ketua HMSI. Dari kedua metode tersebut disimpulkan bahwa keduanya dapat mensupport dan sama-sama menghasilkan sistem penyelesaian proyek 16 hari lebih cepat dari 30 hari estimasi dan WP metode cepat, efisien dibanding metode lain dalam penunjang keputusan yang dipakai untuk memilih ketua HMSI Universitas Pamulang.","author":[{"dropping-particle":"","family":"Eriana","given":"Sita Emi","non-dropping-particle":"","parse-names":false,"suffix":""},{"dropping-particle":"","family":"Zein","given":"Afrizal","non-dropping-particle":"","parse-names":false,"suffix":""}],"container-title":"Jurnal Ilmu Komputer JIK Vol. IV No.02 Desember 2021","id":"ITEM-1","issue":"02","issued":{"date-parts":[["2021"]]},"page":"26-32","title":"Penerapan Metode Personal Extreme Programming dalam Perancangan Aplikasi Pemilihan Ketua HMSI denga Weighted Product","type":"article-journal","volume":"2"},"uris":["http://www.mendeley.com/documents/?uuid=78304eba-c8ef-4b1a-8465-b789629bae43"]}],"mendeley":{"formattedCitation":"[12]","plainTextFormattedCitation":"[12]"},"properties":{"noteIndex":0},"schema":"https://github.com/citation-style-language/schema/raw/master/csl-citation.json"}</w:instrText>
+              <w:instrText>ADDIN CSL_CITATION {"citationItems":[{"id":"ITEM-1","itemData":{"ISSN":"2746-7163","abstract":"Kemajuan informasi berbagai bidang, terutama pendidikan sangat berperan utama memajukan teknologi sehingga butuh sumberdaya manusia yang mumpuni dan sistem yang memadahi dalam menunjang keputusan. HMSI merupakan merupakan organanisasi kemahsiswaan yang Program Studi Sistem informasi yang berperan sebagai SDM mutu Prodi dalam melaksanakan kegiatan penunjang mutu pendidikan. Dalam sistem pemilihan ketua HMSI melewati 3 prosedur dengan kandidat memenuhi kriteria 5 terpilih alternatif dari 5. Metode PXP dan WP terpilih karena metode ini cepat dalam proses pengbangunan aplikasi dan perhitungan dalam menunjang keputusan. Pada tahap PXP dilakukan requirement, planning dari dasar permasalahan yang diperoleh user stories sehingga dapat di simpulkan kebutuhan sistem yang dirancang estimasi waktu 30 hari untuk merancang aplikasi, tahap ke-3 design pada alikasi yang akan dibuat dengan berbasis Web dan MySQL, selanjutnya adalah implementasi sistem dengan refaktor, pengkodingan dan pengujian unit. Selanjutnya pengujian sistem yang sudah dibuat beroperasi dengan baik dan programmer melakukan retrospective yakni evaluasi waktu yang ditetapkan. Perancangan PXP ini memiliki pengaruh dari pengalaman, pemahaman dan skill dalam durasi dari waktu penyelesaian. Tahapan WP dimulai pembobotan kriteria, Penentuan vektor S dan V untuk penentuan perinkingan. Hasil metode WP diperoleh bahwa Mahasiswa kandidat ke-4 adalah alternative yang tertinggi, sehingga terpilih sebagai kandidat ketua HMSI Universitas Pamulang. Hal ini menunjukkan bahwa kedua metode yang diimplementasikan berhasil dengan memadukan metode PXP dan WP dalam aplikasi pemilihan Ketua HMSI. Dari kedua metode tersebut disimpulkan bahwa keduanya dapat mensupport dan sama-sama menghasilkan sistem penyelesaian proyek 16 hari lebih cepat dari 30 hari estimasi dan WP metode cepat, efisien dibanding metode lain dalam penunjang keputusan yang dipakai untuk memilih ketua HMSI Universitas Pamulang.","author":[{"dropping-particle":"","family":"Eriana","given":"Sita Emi","non-dropping-particle":"","parse-names":false,"suffix":""},{"dropping-particle":"","family":"Zein","given":"Afrizal","non-dropping-particle":"","parse-names":false,"suffix":""}],"container-title":"Jurnal Ilmu Komputer JIK Vol. IV No.02 Desember 2021","id":"ITEM-1","issue":"02","issued":{"date-parts":[["2021"]]},"page":"26-32","title":"Penerapan Metode Personal Extreme Programming dalam Perancangan Aplikasi Pemilihan Ketua HMSI denga Weighted Product","type":"article-journal","volume":"2"},"uris":["http://www.mendeley.com/documents/?uuid=78304eba-c8ef-4b1a-8465-b789629bae43"]}],"mendeley":{"formattedCitation":"[13]","plainTextFormattedCitation":"[13]","previouslyFormattedCitation":"[13]"},"properties":{"noteIndex":0},"schema":"https://github.com/citation-style-language/schema/raw/master/csl-citation.json"}</w:instrText>
             </w:r>
             <w:r>
               <w:rPr>
@@ -12452,7 +12923,7 @@
                 <w:szCs w:val="16"/>
                 <w:lang w:val="id-ID"/>
               </w:rPr>
-              <w:t>[12]</w:t>
+              <w:t>[13]</w:t>
             </w:r>
             <w:r>
               <w:rPr>
@@ -12490,6 +12961,7 @@
                 <w:szCs w:val="16"/>
                 <w:lang w:val="id-ID"/>
               </w:rPr>
+              <w:lastRenderedPageBreak/>
               <w:t>2021</w:t>
             </w:r>
           </w:p>
@@ -12566,8 +13038,929 @@
     </w:p>
     <w:p>
       <w:pPr>
-        <w:spacing w:after="0" w:line="360" w:lineRule="auto"/>
-        <w:ind w:firstLine="567"/>
+        <w:spacing w:after="0" w:line="276" w:lineRule="auto"/>
+        <w:ind w:firstLine="720"/>
+        <w:rPr>
+          <w:rFonts w:ascii="XDPrime" w:eastAsia="Times New Roman" w:hAnsi="XDPrime" w:cs="Consolas"/>
+          <w:bCs/>
+          <w:noProof/>
+          <w:sz w:val="24"/>
+          <w:szCs w:val="22"/>
+          <w:lang w:val="en-ID"/>
+        </w:rPr>
+      </w:pPr>
+      <w:r>
+        <w:rPr>
+          <w:rFonts w:ascii="XDPrime" w:eastAsia="Times New Roman" w:hAnsi="XDPrime" w:cs="Consolas"/>
+          <w:bCs/>
+          <w:noProof/>
+          <w:sz w:val="24"/>
+          <w:szCs w:val="22"/>
+          <w:lang w:val="en-ID"/>
+        </w:rPr>
+        <w:t xml:space="preserve">Berikut perbandingan antara fitur dalam e – library yang akan dibuat : </w:t>
+      </w:r>
+    </w:p>
+    <w:tbl>
+      <w:tblPr>
+        <w:tblStyle w:val="TableGrid"/>
+        <w:tblW w:w="0" w:type="auto"/>
+        <w:tblLayout w:type="fixed"/>
+        <w:tblLook w:val="04A0" w:firstRow="1" w:lastRow="0" w:firstColumn="1" w:lastColumn="0" w:noHBand="0" w:noVBand="1"/>
+      </w:tblPr>
+      <w:tblGrid>
+        <w:gridCol w:w="388"/>
+        <w:gridCol w:w="1025"/>
+        <w:gridCol w:w="992"/>
+        <w:gridCol w:w="992"/>
+        <w:gridCol w:w="802"/>
+        <w:gridCol w:w="807"/>
+        <w:gridCol w:w="823"/>
+      </w:tblGrid>
+      <w:tr>
+        <w:tc>
+          <w:tcPr>
+            <w:tcW w:w="388" w:type="dxa"/>
+            <w:vAlign w:val="center"/>
+          </w:tcPr>
+          <w:p>
+            <w:pPr>
+              <w:spacing w:line="276" w:lineRule="auto"/>
+              <w:rPr>
+                <w:rFonts w:ascii="XDPrime" w:eastAsia="Times New Roman" w:hAnsi="XDPrime" w:cs="Consolas"/>
+                <w:b/>
+                <w:noProof/>
+                <w:sz w:val="14"/>
+                <w:szCs w:val="14"/>
+                <w:lang w:val="en-ID"/>
+              </w:rPr>
+            </w:pPr>
+            <w:r>
+              <w:rPr>
+                <w:rFonts w:ascii="XDPrime" w:eastAsia="Times New Roman" w:hAnsi="XDPrime" w:cs="Consolas"/>
+                <w:b/>
+                <w:noProof/>
+                <w:sz w:val="14"/>
+                <w:szCs w:val="14"/>
+                <w:lang w:val="en-ID"/>
+              </w:rPr>
+              <w:t>No</w:t>
+            </w:r>
+          </w:p>
+        </w:tc>
+        <w:tc>
+          <w:tcPr>
+            <w:tcW w:w="1025" w:type="dxa"/>
+            <w:vAlign w:val="center"/>
+          </w:tcPr>
+          <w:p>
+            <w:pPr>
+              <w:spacing w:line="276" w:lineRule="auto"/>
+              <w:rPr>
+                <w:rFonts w:ascii="XDPrime" w:eastAsia="Times New Roman" w:hAnsi="XDPrime" w:cs="Consolas"/>
+                <w:b/>
+                <w:noProof/>
+                <w:sz w:val="14"/>
+                <w:szCs w:val="14"/>
+                <w:lang w:val="en-ID"/>
+              </w:rPr>
+            </w:pPr>
+            <w:r>
+              <w:rPr>
+                <w:rFonts w:ascii="XDPrime" w:eastAsia="Times New Roman" w:hAnsi="XDPrime" w:cs="Consolas"/>
+                <w:b/>
+                <w:noProof/>
+                <w:sz w:val="14"/>
+                <w:szCs w:val="14"/>
+                <w:lang w:val="en-ID"/>
+              </w:rPr>
+              <w:t>Judul</w:t>
+            </w:r>
+          </w:p>
+        </w:tc>
+        <w:tc>
+          <w:tcPr>
+            <w:tcW w:w="992" w:type="dxa"/>
+            <w:vAlign w:val="center"/>
+          </w:tcPr>
+          <w:p>
+            <w:pPr>
+              <w:spacing w:line="276" w:lineRule="auto"/>
+              <w:rPr>
+                <w:rFonts w:ascii="XDPrime" w:eastAsia="Times New Roman" w:hAnsi="XDPrime" w:cs="Consolas"/>
+                <w:b/>
+                <w:noProof/>
+                <w:sz w:val="14"/>
+                <w:szCs w:val="14"/>
+                <w:lang w:val="en-ID"/>
+              </w:rPr>
+            </w:pPr>
+            <w:r>
+              <w:rPr>
+                <w:rFonts w:ascii="XDPrime" w:eastAsia="Times New Roman" w:hAnsi="XDPrime" w:cs="Consolas"/>
+                <w:b/>
+                <w:noProof/>
+                <w:sz w:val="14"/>
+                <w:szCs w:val="14"/>
+                <w:lang w:val="en-ID"/>
+              </w:rPr>
+              <w:t>Fitur Peminjaman</w:t>
+            </w:r>
+          </w:p>
+        </w:tc>
+        <w:tc>
+          <w:tcPr>
+            <w:tcW w:w="992" w:type="dxa"/>
+            <w:vAlign w:val="center"/>
+          </w:tcPr>
+          <w:p>
+            <w:pPr>
+              <w:spacing w:line="276" w:lineRule="auto"/>
+              <w:rPr>
+                <w:rFonts w:ascii="XDPrime" w:eastAsia="Times New Roman" w:hAnsi="XDPrime" w:cs="Consolas"/>
+                <w:b/>
+                <w:noProof/>
+                <w:sz w:val="14"/>
+                <w:szCs w:val="14"/>
+                <w:lang w:val="en-ID"/>
+              </w:rPr>
+            </w:pPr>
+            <w:r>
+              <w:rPr>
+                <w:rFonts w:ascii="XDPrime" w:eastAsia="Times New Roman" w:hAnsi="XDPrime" w:cs="Consolas"/>
+                <w:b/>
+                <w:noProof/>
+                <w:sz w:val="14"/>
+                <w:szCs w:val="14"/>
+                <w:lang w:val="en-ID"/>
+              </w:rPr>
+              <w:t>Fitur Laporan Peminjaman</w:t>
+            </w:r>
+          </w:p>
+        </w:tc>
+        <w:tc>
+          <w:tcPr>
+            <w:tcW w:w="802" w:type="dxa"/>
+            <w:vAlign w:val="center"/>
+          </w:tcPr>
+          <w:p>
+            <w:pPr>
+              <w:spacing w:line="276" w:lineRule="auto"/>
+              <w:rPr>
+                <w:rFonts w:ascii="XDPrime" w:eastAsia="Times New Roman" w:hAnsi="XDPrime" w:cs="Consolas"/>
+                <w:b/>
+                <w:noProof/>
+                <w:sz w:val="14"/>
+                <w:szCs w:val="14"/>
+                <w:lang w:val="en-ID"/>
+              </w:rPr>
+            </w:pPr>
+            <w:r>
+              <w:rPr>
+                <w:rFonts w:ascii="XDPrime" w:eastAsia="Times New Roman" w:hAnsi="XDPrime" w:cs="Consolas"/>
+                <w:b/>
+                <w:noProof/>
+                <w:sz w:val="14"/>
+                <w:szCs w:val="14"/>
+                <w:lang w:val="en-ID"/>
+              </w:rPr>
+              <w:t>Fitur Baca Online</w:t>
+            </w:r>
+          </w:p>
+        </w:tc>
+        <w:tc>
+          <w:tcPr>
+            <w:tcW w:w="807" w:type="dxa"/>
+            <w:vAlign w:val="center"/>
+          </w:tcPr>
+          <w:p>
+            <w:pPr>
+              <w:spacing w:line="276" w:lineRule="auto"/>
+              <w:rPr>
+                <w:rFonts w:ascii="XDPrime" w:eastAsia="Times New Roman" w:hAnsi="XDPrime" w:cs="Consolas"/>
+                <w:b/>
+                <w:noProof/>
+                <w:sz w:val="14"/>
+                <w:szCs w:val="14"/>
+                <w:lang w:val="en-ID"/>
+              </w:rPr>
+            </w:pPr>
+            <w:r>
+              <w:rPr>
+                <w:rFonts w:ascii="XDPrime" w:eastAsia="Times New Roman" w:hAnsi="XDPrime" w:cs="Consolas"/>
+                <w:b/>
+                <w:noProof/>
+                <w:sz w:val="14"/>
+                <w:szCs w:val="14"/>
+                <w:lang w:val="en-ID"/>
+              </w:rPr>
+              <w:t>Fitur Notifikasi Denda</w:t>
+            </w:r>
+          </w:p>
+        </w:tc>
+        <w:tc>
+          <w:tcPr>
+            <w:tcW w:w="823" w:type="dxa"/>
+            <w:vAlign w:val="center"/>
+          </w:tcPr>
+          <w:p>
+            <w:pPr>
+              <w:spacing w:line="276" w:lineRule="auto"/>
+              <w:rPr>
+                <w:rFonts w:ascii="XDPrime" w:eastAsia="Times New Roman" w:hAnsi="XDPrime" w:cs="Consolas"/>
+                <w:b/>
+                <w:noProof/>
+                <w:sz w:val="14"/>
+                <w:szCs w:val="14"/>
+                <w:lang w:val="en-ID"/>
+              </w:rPr>
+            </w:pPr>
+            <w:r>
+              <w:rPr>
+                <w:rFonts w:ascii="XDPrime" w:eastAsia="Times New Roman" w:hAnsi="XDPrime" w:cs="Consolas"/>
+                <w:b/>
+                <w:noProof/>
+                <w:sz w:val="14"/>
+                <w:szCs w:val="14"/>
+                <w:lang w:val="en-ID"/>
+              </w:rPr>
+              <w:t>Fitur Download Ebook</w:t>
+            </w:r>
+          </w:p>
+        </w:tc>
+      </w:tr>
+      <w:tr>
+        <w:tc>
+          <w:tcPr>
+            <w:tcW w:w="388" w:type="dxa"/>
+            <w:vAlign w:val="center"/>
+          </w:tcPr>
+          <w:p>
+            <w:pPr>
+              <w:spacing w:line="276" w:lineRule="auto"/>
+              <w:rPr>
+                <w:rFonts w:ascii="XDPrime" w:eastAsia="Times New Roman" w:hAnsi="XDPrime" w:cs="Consolas"/>
+                <w:bCs/>
+                <w:noProof/>
+                <w:sz w:val="14"/>
+                <w:szCs w:val="14"/>
+                <w:lang w:val="en-ID"/>
+              </w:rPr>
+            </w:pPr>
+            <w:r>
+              <w:rPr>
+                <w:rFonts w:ascii="XDPrime" w:eastAsia="Times New Roman" w:hAnsi="XDPrime" w:cs="Consolas"/>
+                <w:bCs/>
+                <w:noProof/>
+                <w:sz w:val="14"/>
+                <w:szCs w:val="14"/>
+                <w:lang w:val="en-ID"/>
+              </w:rPr>
+              <w:t>1</w:t>
+            </w:r>
+          </w:p>
+        </w:tc>
+        <w:tc>
+          <w:tcPr>
+            <w:tcW w:w="1025" w:type="dxa"/>
+            <w:vAlign w:val="center"/>
+          </w:tcPr>
+          <w:p>
+            <w:pPr>
+              <w:spacing w:line="276" w:lineRule="auto"/>
+              <w:rPr>
+                <w:rFonts w:ascii="XDPrime" w:eastAsia="Times New Roman" w:hAnsi="XDPrime" w:cs="Consolas"/>
+                <w:bCs/>
+                <w:noProof/>
+                <w:sz w:val="14"/>
+                <w:szCs w:val="14"/>
+                <w:lang w:val="en-ID"/>
+              </w:rPr>
+            </w:pPr>
+            <w:r>
+              <w:rPr>
+                <w:rFonts w:ascii="XDPrime" w:hAnsi="XDPrime" w:cs="Consolas"/>
+                <w:noProof/>
+                <w:sz w:val="14"/>
+                <w:szCs w:val="14"/>
+                <w:lang w:val="id-ID"/>
+              </w:rPr>
+              <w:t>Framework CodeIgniter pada Rancang Bangun Prili (Primakara Library)</w:t>
+            </w:r>
+            <w:r>
+              <w:rPr>
+                <w:rFonts w:ascii="XDPrime" w:eastAsia="Times New Roman" w:hAnsi="XDPrime" w:cs="Consolas"/>
+                <w:bCs/>
+                <w:noProof/>
+                <w:sz w:val="14"/>
+                <w:szCs w:val="14"/>
+                <w:lang w:val="en-ID"/>
+              </w:rPr>
+              <w:t xml:space="preserve"> </w:t>
+            </w:r>
+          </w:p>
+        </w:tc>
+        <w:tc>
+          <w:tcPr>
+            <w:tcW w:w="992" w:type="dxa"/>
+            <w:vAlign w:val="center"/>
+          </w:tcPr>
+          <w:p>
+            <w:pPr>
+              <w:spacing w:line="276" w:lineRule="auto"/>
+              <w:rPr>
+                <w:rFonts w:ascii="XDPrime" w:eastAsia="Times New Roman" w:hAnsi="XDPrime" w:cs="Consolas"/>
+                <w:bCs/>
+                <w:noProof/>
+                <w:sz w:val="14"/>
+                <w:szCs w:val="14"/>
+                <w:lang w:val="en-ID"/>
+              </w:rPr>
+            </w:pPr>
+            <w:r>
+              <w:rPr>
+                <w:rFonts w:ascii="XDPrime" w:eastAsia="Times New Roman" w:hAnsi="XDPrime" w:cs="Consolas"/>
+                <w:bCs/>
+                <w:noProof/>
+                <w:sz w:val="14"/>
+                <w:szCs w:val="14"/>
+                <w:lang w:val="en-ID"/>
+              </w:rPr>
+              <w:t>Tersedia</w:t>
+            </w:r>
+          </w:p>
+        </w:tc>
+        <w:tc>
+          <w:tcPr>
+            <w:tcW w:w="992" w:type="dxa"/>
+            <w:vAlign w:val="center"/>
+          </w:tcPr>
+          <w:p>
+            <w:pPr>
+              <w:spacing w:line="276" w:lineRule="auto"/>
+              <w:rPr>
+                <w:rFonts w:ascii="XDPrime" w:eastAsia="Times New Roman" w:hAnsi="XDPrime" w:cs="Consolas"/>
+                <w:bCs/>
+                <w:noProof/>
+                <w:sz w:val="14"/>
+                <w:szCs w:val="14"/>
+                <w:lang w:val="en-ID"/>
+              </w:rPr>
+            </w:pPr>
+            <w:r>
+              <w:rPr>
+                <w:rFonts w:ascii="XDPrime" w:eastAsia="Times New Roman" w:hAnsi="XDPrime" w:cs="Consolas"/>
+                <w:bCs/>
+                <w:noProof/>
+                <w:sz w:val="14"/>
+                <w:szCs w:val="14"/>
+                <w:lang w:val="en-ID"/>
+              </w:rPr>
+              <w:t>Tersedia</w:t>
+            </w:r>
+          </w:p>
+        </w:tc>
+        <w:tc>
+          <w:tcPr>
+            <w:tcW w:w="802" w:type="dxa"/>
+            <w:vAlign w:val="center"/>
+          </w:tcPr>
+          <w:p>
+            <w:pPr>
+              <w:spacing w:line="276" w:lineRule="auto"/>
+              <w:rPr>
+                <w:rFonts w:ascii="XDPrime" w:eastAsia="Times New Roman" w:hAnsi="XDPrime" w:cs="Consolas"/>
+                <w:bCs/>
+                <w:noProof/>
+                <w:sz w:val="14"/>
+                <w:szCs w:val="14"/>
+                <w:lang w:val="en-ID"/>
+              </w:rPr>
+            </w:pPr>
+            <w:r>
+              <w:rPr>
+                <w:rFonts w:ascii="XDPrime" w:eastAsia="Times New Roman" w:hAnsi="XDPrime" w:cs="Consolas"/>
+                <w:bCs/>
+                <w:noProof/>
+                <w:sz w:val="14"/>
+                <w:szCs w:val="14"/>
+                <w:lang w:val="en-ID"/>
+              </w:rPr>
+              <w:t>Tersedia</w:t>
+            </w:r>
+          </w:p>
+        </w:tc>
+        <w:tc>
+          <w:tcPr>
+            <w:tcW w:w="807" w:type="dxa"/>
+            <w:vAlign w:val="center"/>
+          </w:tcPr>
+          <w:p>
+            <w:pPr>
+              <w:spacing w:line="276" w:lineRule="auto"/>
+              <w:rPr>
+                <w:rFonts w:ascii="XDPrime" w:eastAsia="Times New Roman" w:hAnsi="XDPrime" w:cs="Consolas"/>
+                <w:bCs/>
+                <w:noProof/>
+                <w:sz w:val="14"/>
+                <w:szCs w:val="14"/>
+                <w:lang w:val="en-ID"/>
+              </w:rPr>
+            </w:pPr>
+            <w:r>
+              <w:rPr>
+                <w:rFonts w:ascii="XDPrime" w:eastAsia="Times New Roman" w:hAnsi="XDPrime" w:cs="Consolas"/>
+                <w:bCs/>
+                <w:noProof/>
+                <w:sz w:val="14"/>
+                <w:szCs w:val="14"/>
+                <w:lang w:val="en-ID"/>
+              </w:rPr>
+              <w:t>Tidak Tersedia</w:t>
+            </w:r>
+          </w:p>
+        </w:tc>
+        <w:tc>
+          <w:tcPr>
+            <w:tcW w:w="823" w:type="dxa"/>
+            <w:vAlign w:val="center"/>
+          </w:tcPr>
+          <w:p>
+            <w:pPr>
+              <w:spacing w:line="276" w:lineRule="auto"/>
+              <w:rPr>
+                <w:rFonts w:ascii="XDPrime" w:eastAsia="Times New Roman" w:hAnsi="XDPrime" w:cs="Consolas"/>
+                <w:bCs/>
+                <w:noProof/>
+                <w:sz w:val="14"/>
+                <w:szCs w:val="14"/>
+                <w:lang w:val="en-ID"/>
+              </w:rPr>
+            </w:pPr>
+            <w:r>
+              <w:rPr>
+                <w:rFonts w:ascii="XDPrime" w:eastAsia="Times New Roman" w:hAnsi="XDPrime" w:cs="Consolas"/>
+                <w:bCs/>
+                <w:noProof/>
+                <w:sz w:val="14"/>
+                <w:szCs w:val="14"/>
+                <w:lang w:val="en-ID"/>
+              </w:rPr>
+              <w:t>Tidak Tersedia</w:t>
+            </w:r>
+          </w:p>
+        </w:tc>
+      </w:tr>
+      <w:tr>
+        <w:tc>
+          <w:tcPr>
+            <w:tcW w:w="388" w:type="dxa"/>
+            <w:vAlign w:val="center"/>
+          </w:tcPr>
+          <w:p>
+            <w:pPr>
+              <w:spacing w:line="276" w:lineRule="auto"/>
+              <w:rPr>
+                <w:rFonts w:ascii="XDPrime" w:eastAsia="Times New Roman" w:hAnsi="XDPrime" w:cs="Consolas"/>
+                <w:bCs/>
+                <w:noProof/>
+                <w:sz w:val="14"/>
+                <w:szCs w:val="14"/>
+                <w:lang w:val="en-ID"/>
+              </w:rPr>
+            </w:pPr>
+            <w:r>
+              <w:rPr>
+                <w:rFonts w:ascii="XDPrime" w:eastAsia="Times New Roman" w:hAnsi="XDPrime" w:cs="Consolas"/>
+                <w:bCs/>
+                <w:noProof/>
+                <w:sz w:val="14"/>
+                <w:szCs w:val="14"/>
+                <w:lang w:val="en-ID"/>
+              </w:rPr>
+              <w:t>2</w:t>
+            </w:r>
+          </w:p>
+        </w:tc>
+        <w:tc>
+          <w:tcPr>
+            <w:tcW w:w="1025" w:type="dxa"/>
+            <w:vAlign w:val="center"/>
+          </w:tcPr>
+          <w:p>
+            <w:pPr>
+              <w:spacing w:line="276" w:lineRule="auto"/>
+              <w:rPr>
+                <w:rFonts w:ascii="XDPrime" w:eastAsia="Times New Roman" w:hAnsi="XDPrime" w:cs="Consolas"/>
+                <w:bCs/>
+                <w:noProof/>
+                <w:sz w:val="14"/>
+                <w:szCs w:val="14"/>
+                <w:lang w:val="en-ID"/>
+              </w:rPr>
+            </w:pPr>
+            <w:r>
+              <w:rPr>
+                <w:rFonts w:ascii="XDPrime" w:hAnsi="XDPrime" w:cs="Consolas"/>
+                <w:noProof/>
+                <w:sz w:val="14"/>
+                <w:szCs w:val="14"/>
+                <w:lang w:val="id-ID"/>
+              </w:rPr>
+              <w:t>Rancangan Pembangunan Web E-Library Pada Perpustakaan Aptikom Indonesia Berbasis Web</w:t>
+            </w:r>
+          </w:p>
+        </w:tc>
+        <w:tc>
+          <w:tcPr>
+            <w:tcW w:w="992" w:type="dxa"/>
+            <w:vAlign w:val="center"/>
+          </w:tcPr>
+          <w:p>
+            <w:pPr>
+              <w:spacing w:line="276" w:lineRule="auto"/>
+              <w:rPr>
+                <w:rFonts w:ascii="XDPrime" w:eastAsia="Times New Roman" w:hAnsi="XDPrime" w:cs="Consolas"/>
+                <w:bCs/>
+                <w:noProof/>
+                <w:sz w:val="14"/>
+                <w:szCs w:val="14"/>
+                <w:lang w:val="en-ID"/>
+              </w:rPr>
+            </w:pPr>
+            <w:r>
+              <w:rPr>
+                <w:rFonts w:ascii="XDPrime" w:eastAsia="Times New Roman" w:hAnsi="XDPrime" w:cs="Consolas"/>
+                <w:bCs/>
+                <w:noProof/>
+                <w:sz w:val="14"/>
+                <w:szCs w:val="14"/>
+                <w:lang w:val="en-ID"/>
+              </w:rPr>
+              <w:t>Tersedia</w:t>
+            </w:r>
+          </w:p>
+        </w:tc>
+        <w:tc>
+          <w:tcPr>
+            <w:tcW w:w="992" w:type="dxa"/>
+            <w:vAlign w:val="center"/>
+          </w:tcPr>
+          <w:p>
+            <w:pPr>
+              <w:spacing w:line="276" w:lineRule="auto"/>
+              <w:rPr>
+                <w:rFonts w:ascii="XDPrime" w:eastAsia="Times New Roman" w:hAnsi="XDPrime" w:cs="Consolas"/>
+                <w:bCs/>
+                <w:noProof/>
+                <w:sz w:val="14"/>
+                <w:szCs w:val="14"/>
+                <w:lang w:val="en-ID"/>
+              </w:rPr>
+            </w:pPr>
+            <w:r>
+              <w:rPr>
+                <w:rFonts w:ascii="XDPrime" w:eastAsia="Times New Roman" w:hAnsi="XDPrime" w:cs="Consolas"/>
+                <w:bCs/>
+                <w:noProof/>
+                <w:sz w:val="14"/>
+                <w:szCs w:val="14"/>
+                <w:lang w:val="en-ID"/>
+              </w:rPr>
+              <w:t>Tersedia</w:t>
+            </w:r>
+          </w:p>
+        </w:tc>
+        <w:tc>
+          <w:tcPr>
+            <w:tcW w:w="802" w:type="dxa"/>
+            <w:vAlign w:val="center"/>
+          </w:tcPr>
+          <w:p>
+            <w:pPr>
+              <w:spacing w:line="276" w:lineRule="auto"/>
+              <w:rPr>
+                <w:rFonts w:ascii="XDPrime" w:eastAsia="Times New Roman" w:hAnsi="XDPrime" w:cs="Consolas"/>
+                <w:bCs/>
+                <w:noProof/>
+                <w:sz w:val="14"/>
+                <w:szCs w:val="14"/>
+                <w:lang w:val="en-ID"/>
+              </w:rPr>
+            </w:pPr>
+            <w:r>
+              <w:rPr>
+                <w:rFonts w:ascii="XDPrime" w:eastAsia="Times New Roman" w:hAnsi="XDPrime" w:cs="Consolas"/>
+                <w:bCs/>
+                <w:noProof/>
+                <w:sz w:val="14"/>
+                <w:szCs w:val="14"/>
+                <w:lang w:val="en-ID"/>
+              </w:rPr>
+              <w:t xml:space="preserve">Tidak </w:t>
+            </w:r>
+            <w:r>
+              <w:rPr>
+                <w:rFonts w:ascii="XDPrime" w:eastAsia="Times New Roman" w:hAnsi="XDPrime" w:cs="Consolas"/>
+                <w:bCs/>
+                <w:noProof/>
+                <w:sz w:val="14"/>
+                <w:szCs w:val="14"/>
+                <w:lang w:val="en-ID"/>
+              </w:rPr>
+              <w:t>Tersedia</w:t>
+            </w:r>
+          </w:p>
+        </w:tc>
+        <w:tc>
+          <w:tcPr>
+            <w:tcW w:w="807" w:type="dxa"/>
+            <w:vAlign w:val="center"/>
+          </w:tcPr>
+          <w:p>
+            <w:pPr>
+              <w:spacing w:line="276" w:lineRule="auto"/>
+              <w:rPr>
+                <w:rFonts w:ascii="XDPrime" w:eastAsia="Times New Roman" w:hAnsi="XDPrime" w:cs="Consolas"/>
+                <w:bCs/>
+                <w:noProof/>
+                <w:sz w:val="14"/>
+                <w:szCs w:val="14"/>
+                <w:lang w:val="en-ID"/>
+              </w:rPr>
+            </w:pPr>
+            <w:r>
+              <w:rPr>
+                <w:rFonts w:ascii="XDPrime" w:eastAsia="Times New Roman" w:hAnsi="XDPrime" w:cs="Consolas"/>
+                <w:bCs/>
+                <w:noProof/>
+                <w:sz w:val="14"/>
+                <w:szCs w:val="14"/>
+                <w:lang w:val="en-ID"/>
+              </w:rPr>
+              <w:t xml:space="preserve">Tidak </w:t>
+            </w:r>
+            <w:r>
+              <w:rPr>
+                <w:rFonts w:ascii="XDPrime" w:eastAsia="Times New Roman" w:hAnsi="XDPrime" w:cs="Consolas"/>
+                <w:bCs/>
+                <w:noProof/>
+                <w:sz w:val="14"/>
+                <w:szCs w:val="14"/>
+                <w:lang w:val="en-ID"/>
+              </w:rPr>
+              <w:t>Tersedia</w:t>
+            </w:r>
+          </w:p>
+        </w:tc>
+        <w:tc>
+          <w:tcPr>
+            <w:tcW w:w="823" w:type="dxa"/>
+            <w:vAlign w:val="center"/>
+          </w:tcPr>
+          <w:p>
+            <w:pPr>
+              <w:spacing w:line="276" w:lineRule="auto"/>
+              <w:rPr>
+                <w:rFonts w:ascii="XDPrime" w:eastAsia="Times New Roman" w:hAnsi="XDPrime" w:cs="Consolas"/>
+                <w:bCs/>
+                <w:noProof/>
+                <w:sz w:val="14"/>
+                <w:szCs w:val="14"/>
+                <w:lang w:val="en-ID"/>
+              </w:rPr>
+            </w:pPr>
+            <w:r>
+              <w:rPr>
+                <w:rFonts w:ascii="XDPrime" w:eastAsia="Times New Roman" w:hAnsi="XDPrime" w:cs="Consolas"/>
+                <w:bCs/>
+                <w:noProof/>
+                <w:sz w:val="14"/>
+                <w:szCs w:val="14"/>
+                <w:lang w:val="en-ID"/>
+              </w:rPr>
+              <w:t>Tersedia</w:t>
+            </w:r>
+          </w:p>
+        </w:tc>
+      </w:tr>
+      <w:tr>
+        <w:tc>
+          <w:tcPr>
+            <w:tcW w:w="388" w:type="dxa"/>
+            <w:vAlign w:val="center"/>
+          </w:tcPr>
+          <w:p>
+            <w:pPr>
+              <w:spacing w:line="276" w:lineRule="auto"/>
+              <w:rPr>
+                <w:rFonts w:ascii="XDPrime" w:eastAsia="Times New Roman" w:hAnsi="XDPrime" w:cs="Consolas"/>
+                <w:bCs/>
+                <w:noProof/>
+                <w:sz w:val="14"/>
+                <w:szCs w:val="14"/>
+                <w:lang w:val="en-ID"/>
+              </w:rPr>
+            </w:pPr>
+            <w:r>
+              <w:rPr>
+                <w:rFonts w:ascii="XDPrime" w:eastAsia="Times New Roman" w:hAnsi="XDPrime" w:cs="Consolas"/>
+                <w:bCs/>
+                <w:noProof/>
+                <w:sz w:val="14"/>
+                <w:szCs w:val="14"/>
+                <w:lang w:val="en-ID"/>
+              </w:rPr>
+              <w:t>3</w:t>
+            </w:r>
+          </w:p>
+        </w:tc>
+        <w:tc>
+          <w:tcPr>
+            <w:tcW w:w="1025" w:type="dxa"/>
+          </w:tcPr>
+          <w:p>
+            <w:pPr>
+              <w:spacing w:line="276" w:lineRule="auto"/>
+              <w:rPr>
+                <w:rFonts w:ascii="XDPrime" w:eastAsia="Times New Roman" w:hAnsi="XDPrime" w:cs="Consolas"/>
+                <w:bCs/>
+                <w:noProof/>
+                <w:sz w:val="14"/>
+                <w:szCs w:val="14"/>
+                <w:lang w:val="en-ID"/>
+              </w:rPr>
+            </w:pPr>
+            <w:r>
+              <w:rPr>
+                <w:rFonts w:ascii="XDPrime" w:hAnsi="XDPrime" w:cs="Consolas"/>
+                <w:noProof/>
+                <w:sz w:val="14"/>
+                <w:szCs w:val="14"/>
+                <w:lang w:val="id-ID"/>
+              </w:rPr>
+              <w:t>Rancang Bangun Sistem Informasi Perpustakaan Berbasis Website pada SMK N 1 Gianyar</w:t>
+            </w:r>
+          </w:p>
+        </w:tc>
+        <w:tc>
+          <w:tcPr>
+            <w:tcW w:w="992" w:type="dxa"/>
+            <w:vAlign w:val="center"/>
+          </w:tcPr>
+          <w:p>
+            <w:pPr>
+              <w:spacing w:line="276" w:lineRule="auto"/>
+              <w:rPr>
+                <w:rFonts w:ascii="XDPrime" w:eastAsia="Times New Roman" w:hAnsi="XDPrime" w:cs="Consolas"/>
+                <w:bCs/>
+                <w:noProof/>
+                <w:sz w:val="14"/>
+                <w:szCs w:val="14"/>
+                <w:lang w:val="en-ID"/>
+              </w:rPr>
+            </w:pPr>
+            <w:r>
+              <w:rPr>
+                <w:rFonts w:ascii="XDPrime" w:eastAsia="Times New Roman" w:hAnsi="XDPrime" w:cs="Consolas"/>
+                <w:bCs/>
+                <w:noProof/>
+                <w:sz w:val="14"/>
+                <w:szCs w:val="14"/>
+                <w:lang w:val="en-ID"/>
+              </w:rPr>
+              <w:t>Tersedia</w:t>
+            </w:r>
+          </w:p>
+        </w:tc>
+        <w:tc>
+          <w:tcPr>
+            <w:tcW w:w="992" w:type="dxa"/>
+            <w:vAlign w:val="center"/>
+          </w:tcPr>
+          <w:p>
+            <w:pPr>
+              <w:spacing w:line="276" w:lineRule="auto"/>
+              <w:rPr>
+                <w:rFonts w:ascii="XDPrime" w:eastAsia="Times New Roman" w:hAnsi="XDPrime" w:cs="Consolas"/>
+                <w:bCs/>
+                <w:noProof/>
+                <w:sz w:val="14"/>
+                <w:szCs w:val="14"/>
+                <w:lang w:val="en-ID"/>
+              </w:rPr>
+            </w:pPr>
+            <w:r>
+              <w:rPr>
+                <w:rFonts w:ascii="XDPrime" w:eastAsia="Times New Roman" w:hAnsi="XDPrime" w:cs="Consolas"/>
+                <w:bCs/>
+                <w:noProof/>
+                <w:sz w:val="14"/>
+                <w:szCs w:val="14"/>
+                <w:lang w:val="en-ID"/>
+              </w:rPr>
+              <w:t>Tersedia</w:t>
+            </w:r>
+          </w:p>
+        </w:tc>
+        <w:tc>
+          <w:tcPr>
+            <w:tcW w:w="802" w:type="dxa"/>
+            <w:vAlign w:val="center"/>
+          </w:tcPr>
+          <w:p>
+            <w:pPr>
+              <w:spacing w:line="276" w:lineRule="auto"/>
+              <w:rPr>
+                <w:rFonts w:ascii="XDPrime" w:eastAsia="Times New Roman" w:hAnsi="XDPrime" w:cs="Consolas"/>
+                <w:bCs/>
+                <w:noProof/>
+                <w:sz w:val="14"/>
+                <w:szCs w:val="14"/>
+                <w:lang w:val="en-ID"/>
+              </w:rPr>
+            </w:pPr>
+            <w:r>
+              <w:rPr>
+                <w:rFonts w:ascii="XDPrime" w:eastAsia="Times New Roman" w:hAnsi="XDPrime" w:cs="Consolas"/>
+                <w:bCs/>
+                <w:noProof/>
+                <w:sz w:val="14"/>
+                <w:szCs w:val="14"/>
+                <w:lang w:val="en-ID"/>
+              </w:rPr>
+              <w:t>Tersedia</w:t>
+            </w:r>
+          </w:p>
+        </w:tc>
+        <w:tc>
+          <w:tcPr>
+            <w:tcW w:w="807" w:type="dxa"/>
+            <w:vAlign w:val="center"/>
+          </w:tcPr>
+          <w:p>
+            <w:pPr>
+              <w:spacing w:line="276" w:lineRule="auto"/>
+              <w:rPr>
+                <w:rFonts w:ascii="XDPrime" w:eastAsia="Times New Roman" w:hAnsi="XDPrime" w:cs="Consolas"/>
+                <w:bCs/>
+                <w:noProof/>
+                <w:sz w:val="14"/>
+                <w:szCs w:val="14"/>
+                <w:lang w:val="en-ID"/>
+              </w:rPr>
+            </w:pPr>
+            <w:r>
+              <w:rPr>
+                <w:rFonts w:ascii="XDPrime" w:eastAsia="Times New Roman" w:hAnsi="XDPrime" w:cs="Consolas"/>
+                <w:bCs/>
+                <w:noProof/>
+                <w:sz w:val="14"/>
+                <w:szCs w:val="14"/>
+                <w:lang w:val="en-ID"/>
+              </w:rPr>
+              <w:t>Tersedia</w:t>
+            </w:r>
+          </w:p>
+        </w:tc>
+        <w:tc>
+          <w:tcPr>
+            <w:tcW w:w="823" w:type="dxa"/>
+            <w:vAlign w:val="center"/>
+          </w:tcPr>
+          <w:p>
+            <w:pPr>
+              <w:spacing w:line="276" w:lineRule="auto"/>
+              <w:rPr>
+                <w:rFonts w:ascii="XDPrime" w:eastAsia="Times New Roman" w:hAnsi="XDPrime" w:cs="Consolas"/>
+                <w:bCs/>
+                <w:noProof/>
+                <w:sz w:val="14"/>
+                <w:szCs w:val="14"/>
+                <w:lang w:val="en-ID"/>
+              </w:rPr>
+            </w:pPr>
+            <w:r>
+              <w:rPr>
+                <w:rFonts w:ascii="XDPrime" w:eastAsia="Times New Roman" w:hAnsi="XDPrime" w:cs="Consolas"/>
+                <w:bCs/>
+                <w:noProof/>
+                <w:sz w:val="14"/>
+                <w:szCs w:val="14"/>
+                <w:lang w:val="en-ID"/>
+              </w:rPr>
+              <w:t>Tersedia</w:t>
+            </w:r>
+          </w:p>
+        </w:tc>
+      </w:tr>
+    </w:tbl>
+    <w:p>
+      <w:pPr>
+        <w:tabs>
+          <w:tab w:val="left" w:pos="1665"/>
+        </w:tabs>
+        <w:spacing w:line="276" w:lineRule="auto"/>
         <w:jc w:val="center"/>
         <w:rPr>
           <w:rFonts w:ascii="XDPrime" w:eastAsia="Times New Roman" w:hAnsi="XDPrime" w:cs="Consolas"/>
@@ -12575,7 +13968,7 @@
           <w:noProof/>
           <w:sz w:val="24"/>
           <w:szCs w:val="22"/>
-          <w:lang w:val="id-ID"/>
+          <w:lang w:val="en-ID"/>
         </w:rPr>
         <w:sectPr>
           <w:headerReference w:type="default" r:id="rId21"/>
@@ -12589,6 +13982,50 @@
           <w:docGrid w:linePitch="326"/>
         </w:sectPr>
       </w:pPr>
+      <w:r>
+        <w:rPr>
+          <w:rFonts w:ascii="XDPrime" w:eastAsia="Times New Roman" w:hAnsi="XDPrime" w:cs="Consolas"/>
+          <w:b/>
+          <w:noProof/>
+          <w:sz w:val="22"/>
+          <w:szCs w:val="22"/>
+          <w:lang w:val="id-ID"/>
+        </w:rPr>
+        <w:t xml:space="preserve">Tabel </w:t>
+      </w:r>
+      <w:r>
+        <w:rPr>
+          <w:rFonts w:ascii="XDPrime" w:eastAsia="Times New Roman" w:hAnsi="XDPrime" w:cs="Consolas"/>
+          <w:b/>
+          <w:noProof/>
+          <w:sz w:val="22"/>
+          <w:szCs w:val="22"/>
+          <w:lang w:val="en-ID"/>
+        </w:rPr>
+        <w:t>2</w:t>
+      </w:r>
+      <w:r>
+        <w:rPr>
+          <w:rFonts w:ascii="XDPrime" w:eastAsia="Times New Roman" w:hAnsi="XDPrime" w:cs="Consolas"/>
+          <w:b/>
+          <w:noProof/>
+          <w:sz w:val="22"/>
+          <w:szCs w:val="22"/>
+          <w:lang w:val="id-ID"/>
+        </w:rPr>
+        <w:t xml:space="preserve">.3 </w:t>
+      </w:r>
+      <w:r>
+        <w:rPr>
+          <w:rFonts w:ascii="XDPrime" w:eastAsia="Times New Roman" w:hAnsi="XDPrime" w:cs="Consolas"/>
+          <w:bCs/>
+          <w:noProof/>
+          <w:sz w:val="22"/>
+          <w:szCs w:val="22"/>
+          <w:lang w:val="en-ID"/>
+        </w:rPr>
+        <w:t>Perbandingan Fitur</w:t>
+      </w:r>
     </w:p>
     <w:p>
       <w:pPr>
@@ -13197,7 +14634,29 @@
           <w:lang w:val="id-ID"/>
         </w:rPr>
         <w:lastRenderedPageBreak/>
-        <w:t>dan juga data kuantitatif berupa hasil perhitungan data.</w:t>
+        <w:t>dan juga data kuantitatif berupa hasil perhitungan data</w:t>
+      </w:r>
+      <w:r>
+        <w:rPr>
+          <w:rFonts w:ascii="XDPrime" w:eastAsia="Times New Roman" w:hAnsi="XDPrime" w:cs="Consolas"/>
+          <w:bCs/>
+          <w:noProof/>
+          <w:sz w:val="22"/>
+          <w:szCs w:val="22"/>
+          <w:lang w:val="en-ID"/>
+        </w:rPr>
+        <w:t xml:space="preserve"> berdasarkan hasil survei kepuasaan pengguna dengan menggunakan metode Skala Likert</w:t>
+      </w:r>
+      <w:r>
+        <w:rPr>
+          <w:rFonts w:ascii="XDPrime" w:eastAsia="Times New Roman" w:hAnsi="XDPrime" w:cs="Consolas"/>
+          <w:bCs/>
+          <w:noProof/>
+          <w:sz w:val="22"/>
+          <w:szCs w:val="22"/>
+          <w:lang w:val="id-ID"/>
+        </w:rPr>
+        <w:t>.</w:t>
       </w:r>
     </w:p>
     <w:p>
@@ -13664,7 +15123,7 @@
           <w:szCs w:val="22"/>
           <w:lang w:val="id-ID"/>
         </w:rPr>
-        <w:t xml:space="preserve">Wawancara dilakukan karena agar mendapatkan data dan informasi proses peminjaman buku pada perpustakaan SMA Negeri 1 Kuta Selatan. Untuk memverifikasi </w:t>
+        <w:t xml:space="preserve">Wawancara dilakukan karena agar mendapatkan data dan informasi proses </w:t>
       </w:r>
       <w:r>
         <w:rPr>
@@ -13676,7 +15135,7 @@
           <w:lang w:val="id-ID"/>
         </w:rPr>
         <w:lastRenderedPageBreak/>
-        <w:t>informasi atau fakta yang dikumpulkan selama proses observasi dan untuk lebih memahami kebutuhan perangkat lunak pengguna, wawancara juga dilakukan</w:t>
+        <w:t>peminjaman buku pada perpustakaan SMA Negeri 1 Kuta Selatan. Untuk memverifikasi informasi atau fakta yang dikumpulkan selama proses observasi dan untuk lebih memahami kebutuhan perangkat lunak pengguna, wawancara juga dilakukan</w:t>
       </w:r>
       <w:r>
         <w:rPr>
@@ -14383,7 +15842,17 @@
           <w:sz w:val="22"/>
           <w:lang w:val="en-ID"/>
         </w:rPr>
-        <w:t>yang akan menjadi pendukung untuk pembuatan sistem</w:t>
+        <w:t xml:space="preserve">yang </w:t>
+      </w:r>
+      <w:r>
+        <w:rPr>
+          <w:rFonts w:ascii="XDPrime" w:hAnsi="XDPrime" w:cs="Consolas"/>
+          <w:noProof/>
+          <w:sz w:val="22"/>
+          <w:lang w:val="en-ID"/>
+        </w:rPr>
+        <w:lastRenderedPageBreak/>
+        <w:t>akan menjadi pendukung untuk pembuatan sistem</w:t>
       </w:r>
       <w:r>
         <w:rPr>
@@ -14886,7 +16355,6 @@
           <w:sz w:val="22"/>
           <w:lang w:val="id-ID"/>
         </w:rPr>
-        <w:lastRenderedPageBreak/>
         <w:t xml:space="preserve">Pada tahap ini, fungsionalitas modul sistem </w:t>
       </w:r>
       <w:r>
@@ -16819,7 +18287,6 @@
           <w:noProof/>
           <w:sz w:val="22"/>
           <w:szCs w:val="24"/>
-          <w:lang w:val="id-ID"/>
         </w:rPr>
       </w:pPr>
       <w:r>
@@ -16861,7 +18328,6 @@
           <w:noProof/>
           <w:sz w:val="22"/>
           <w:szCs w:val="24"/>
-          <w:lang w:val="id-ID"/>
         </w:rPr>
         <w:t>[1]</w:t>
       </w:r>
@@ -16871,7 +18337,6 @@
           <w:noProof/>
           <w:sz w:val="22"/>
           <w:szCs w:val="24"/>
-          <w:lang w:val="id-ID"/>
         </w:rPr>
         <w:tab/>
         <w:t xml:space="preserve">2021 Herfandi, Arman Diansyah, Eri Sasmita Susanto, “JINTEKS ( Jurnal Informatika Teknologi dan Sains ) ISSN 2686-3359 ( Online ) JINTEKS ( Jurnal Informatika Teknologi dan Sains ) ISSN 2686-3359 ( Online ),” </w:t>
@@ -16884,7 +18349,6 @@
           <w:noProof/>
           <w:sz w:val="22"/>
           <w:szCs w:val="24"/>
-          <w:lang w:val="id-ID"/>
         </w:rPr>
         <w:t>(Jurnal Inform. Teknol. dan Sains</w:t>
       </w:r>
@@ -16894,7 +18358,6 @@
           <w:noProof/>
           <w:sz w:val="22"/>
           <w:szCs w:val="24"/>
-          <w:lang w:val="id-ID"/>
         </w:rPr>
         <w:t>, vol. 3, no. 1, hal. 301–307, 2021.</w:t>
       </w:r>
@@ -16912,7 +18375,6 @@
           <w:noProof/>
           <w:sz w:val="22"/>
           <w:szCs w:val="24"/>
-          <w:lang w:val="id-ID"/>
         </w:rPr>
       </w:pPr>
       <w:r>
@@ -16921,7 +18383,6 @@
           <w:noProof/>
           <w:sz w:val="22"/>
           <w:szCs w:val="24"/>
-          <w:lang w:val="id-ID"/>
         </w:rPr>
         <w:t>[2]</w:t>
       </w:r>
@@ -16931,7 +18392,6 @@
           <w:noProof/>
           <w:sz w:val="22"/>
           <w:szCs w:val="24"/>
-          <w:lang w:val="id-ID"/>
         </w:rPr>
         <w:tab/>
         <w:t xml:space="preserve">A. Djamaluddin dan Wardana, </w:t>
@@ -16944,7 +18404,6 @@
           <w:noProof/>
           <w:sz w:val="22"/>
           <w:szCs w:val="24"/>
-          <w:lang w:val="id-ID"/>
         </w:rPr>
         <w:t>Belajar Dan Pembelajaran</w:t>
       </w:r>
@@ -16954,7 +18413,6 @@
           <w:noProof/>
           <w:sz w:val="22"/>
           <w:szCs w:val="24"/>
-          <w:lang w:val="id-ID"/>
         </w:rPr>
         <w:t>. Sulawesi Selatan: CV Kaaffah Learning Center, 2019.</w:t>
       </w:r>
@@ -16972,7 +18430,6 @@
           <w:noProof/>
           <w:sz w:val="22"/>
           <w:szCs w:val="24"/>
-          <w:lang w:val="id-ID"/>
         </w:rPr>
       </w:pPr>
       <w:r>
@@ -16981,7 +18438,6 @@
           <w:noProof/>
           <w:sz w:val="22"/>
           <w:szCs w:val="24"/>
-          <w:lang w:val="id-ID"/>
         </w:rPr>
         <w:t>[3]</w:t>
       </w:r>
@@ -16991,7 +18447,6 @@
           <w:noProof/>
           <w:sz w:val="22"/>
           <w:szCs w:val="24"/>
-          <w:lang w:val="id-ID"/>
         </w:rPr>
         <w:tab/>
         <w:t xml:space="preserve">Y. Dzhurov, I. Krasteva, dan S. Ilieva, “Personal Extreme Programming–An Agile Process for Autonomous Developers,” </w:t>
@@ -17004,7 +18459,6 @@
           <w:noProof/>
           <w:sz w:val="22"/>
           <w:szCs w:val="24"/>
-          <w:lang w:val="id-ID"/>
         </w:rPr>
         <w:t>Int. Conf. software, Serv. Semant. Technol.</w:t>
       </w:r>
@@ -17014,7 +18468,6 @@
           <w:noProof/>
           <w:sz w:val="22"/>
           <w:szCs w:val="24"/>
-          <w:lang w:val="id-ID"/>
         </w:rPr>
         <w:t>, no. August 2016, hal. 252–259, 2009.</w:t>
       </w:r>
@@ -17032,7 +18485,6 @@
           <w:noProof/>
           <w:sz w:val="22"/>
           <w:szCs w:val="24"/>
-          <w:lang w:val="id-ID"/>
         </w:rPr>
       </w:pPr>
       <w:r>
@@ -17041,7 +18493,6 @@
           <w:noProof/>
           <w:sz w:val="22"/>
           <w:szCs w:val="24"/>
-          <w:lang w:val="id-ID"/>
         </w:rPr>
         <w:t>[4]</w:t>
       </w:r>
@@ -17051,7 +18502,6 @@
           <w:noProof/>
           <w:sz w:val="22"/>
           <w:szCs w:val="24"/>
-          <w:lang w:val="id-ID"/>
         </w:rPr>
         <w:tab/>
         <w:t xml:space="preserve">D. Mediana dan A. I. Nurhidayat, “Rancang Bangun Aplikasi Helpdesk (A-Desk) Berbasis Web Menggunakan Framework Laravel ( Studi Kasus di PDAM Surya Sembada Kota Surabaya ),” </w:t>
@@ -17064,7 +18514,6 @@
           <w:noProof/>
           <w:sz w:val="22"/>
           <w:szCs w:val="24"/>
-          <w:lang w:val="id-ID"/>
         </w:rPr>
         <w:t>J. Manaj. Inform.</w:t>
       </w:r>
@@ -17074,7 +18523,6 @@
           <w:noProof/>
           <w:sz w:val="22"/>
           <w:szCs w:val="24"/>
-          <w:lang w:val="id-ID"/>
         </w:rPr>
         <w:t>, vol. 8, no. 2, hal. 75–81, 2018.</w:t>
       </w:r>
@@ -17092,7 +18540,6 @@
           <w:noProof/>
           <w:sz w:val="22"/>
           <w:szCs w:val="24"/>
-          <w:lang w:val="id-ID"/>
         </w:rPr>
       </w:pPr>
       <w:r>
@@ -17101,7 +18548,6 @@
           <w:noProof/>
           <w:sz w:val="22"/>
           <w:szCs w:val="24"/>
-          <w:lang w:val="id-ID"/>
         </w:rPr>
         <w:t>[5]</w:t>
       </w:r>
@@ -17111,7 +18557,6 @@
           <w:noProof/>
           <w:sz w:val="22"/>
           <w:szCs w:val="24"/>
-          <w:lang w:val="id-ID"/>
         </w:rPr>
         <w:tab/>
         <w:t xml:space="preserve">R. Y. Endra, Y. Aprilinda, Y. Y. Dharmawan, dan W. Ramadhan, “Analisis Perbandingan Bahasa Pemrograman PHP Laravel dengan PHP Native pada Pengembangan Website,” </w:t>
@@ -17124,7 +18569,6 @@
           <w:noProof/>
           <w:sz w:val="22"/>
           <w:szCs w:val="24"/>
-          <w:lang w:val="id-ID"/>
         </w:rPr>
         <w:t>Expert J. Manaj. Sist. Inf. dan Teknol.</w:t>
       </w:r>
@@ -17134,7 +18578,6 @@
           <w:noProof/>
           <w:sz w:val="22"/>
           <w:szCs w:val="24"/>
-          <w:lang w:val="id-ID"/>
         </w:rPr>
         <w:t>, vol. 11, no. 1, hal. 48, 2021.</w:t>
       </w:r>
@@ -17152,7 +18595,6 @@
           <w:noProof/>
           <w:sz w:val="22"/>
           <w:szCs w:val="24"/>
-          <w:lang w:val="id-ID"/>
         </w:rPr>
       </w:pPr>
       <w:r>
@@ -17161,7 +18603,6 @@
           <w:noProof/>
           <w:sz w:val="22"/>
           <w:szCs w:val="24"/>
-          <w:lang w:val="id-ID"/>
         </w:rPr>
         <w:t>[6]</w:t>
       </w:r>
@@ -17171,7 +18612,6 @@
           <w:noProof/>
           <w:sz w:val="22"/>
           <w:szCs w:val="24"/>
-          <w:lang w:val="id-ID"/>
         </w:rPr>
         <w:tab/>
         <w:t xml:space="preserve">E. B. Pratama, D. O. Sihombing, A. Nugraha, dan D. Putra, “Aplikasi E-library Untuk Pengelolaan Data Buku Berbasis Web Pada SMA N 1 Sungai Raya Menggunakan Model Waterfall,” </w:t>
@@ -17184,7 +18624,6 @@
           <w:noProof/>
           <w:sz w:val="22"/>
           <w:szCs w:val="24"/>
-          <w:lang w:val="id-ID"/>
         </w:rPr>
         <w:t>Simp. Nas. Ilmu Pengetah. dan Teknol.</w:t>
       </w:r>
@@ -17194,7 +18633,6 @@
           <w:noProof/>
           <w:sz w:val="22"/>
           <w:szCs w:val="24"/>
-          <w:lang w:val="id-ID"/>
         </w:rPr>
         <w:t>, hal. 97–102, 2014.</w:t>
       </w:r>
@@ -17212,7 +18650,6 @@
           <w:noProof/>
           <w:sz w:val="22"/>
           <w:szCs w:val="24"/>
-          <w:lang w:val="id-ID"/>
         </w:rPr>
       </w:pPr>
       <w:r>
@@ -17221,7 +18658,6 @@
           <w:noProof/>
           <w:sz w:val="22"/>
           <w:szCs w:val="24"/>
-          <w:lang w:val="id-ID"/>
         </w:rPr>
         <w:t>[7]</w:t>
       </w:r>
@@ -17231,7 +18667,6 @@
           <w:noProof/>
           <w:sz w:val="22"/>
           <w:szCs w:val="24"/>
-          <w:lang w:val="id-ID"/>
         </w:rPr>
         <w:tab/>
         <w:t xml:space="preserve">S. Sulthoni, “Sistem Informasi E-commerce </w:t>
@@ -17242,7 +18677,6 @@
           <w:noProof/>
           <w:sz w:val="22"/>
           <w:szCs w:val="24"/>
-          <w:lang w:val="id-ID"/>
         </w:rPr>
         <w:lastRenderedPageBreak/>
         <w:t xml:space="preserve">Pemasaran Hasil Pertanian Desa Kluwan Berbasis Web,” </w:t>
@@ -17255,7 +18689,6 @@
           <w:noProof/>
           <w:sz w:val="22"/>
           <w:szCs w:val="24"/>
-          <w:lang w:val="id-ID"/>
         </w:rPr>
         <w:t>J. Mhs. STEKOM Semarang</w:t>
       </w:r>
@@ -17265,7 +18698,6 @@
           <w:noProof/>
           <w:sz w:val="22"/>
           <w:szCs w:val="24"/>
-          <w:lang w:val="id-ID"/>
         </w:rPr>
         <w:t>, vol. 1, no. 1, 2014.</w:t>
       </w:r>
@@ -17283,7 +18715,6 @@
           <w:noProof/>
           <w:sz w:val="22"/>
           <w:szCs w:val="24"/>
-          <w:lang w:val="id-ID"/>
         </w:rPr>
       </w:pPr>
       <w:r>
@@ -17292,7 +18723,6 @@
           <w:noProof/>
           <w:sz w:val="22"/>
           <w:szCs w:val="24"/>
-          <w:lang w:val="id-ID"/>
         </w:rPr>
         <w:t>[8]</w:t>
       </w:r>
@@ -17302,7 +18732,6 @@
           <w:noProof/>
           <w:sz w:val="22"/>
           <w:szCs w:val="24"/>
-          <w:lang w:val="id-ID"/>
         </w:rPr>
         <w:tab/>
         <w:t>E. Sutanta, “Sistem Informasi Manajemen,” vol. 1, no. 1, hal. xvi+320, 2003.</w:t>
@@ -17321,7 +18750,6 @@
           <w:noProof/>
           <w:sz w:val="22"/>
           <w:szCs w:val="24"/>
-          <w:lang w:val="id-ID"/>
         </w:rPr>
       </w:pPr>
       <w:r>
@@ -17330,7 +18758,6 @@
           <w:noProof/>
           <w:sz w:val="22"/>
           <w:szCs w:val="24"/>
-          <w:lang w:val="id-ID"/>
         </w:rPr>
         <w:t>[9]</w:t>
       </w:r>
@@ -17340,7 +18767,6 @@
           <w:noProof/>
           <w:sz w:val="22"/>
           <w:szCs w:val="24"/>
-          <w:lang w:val="id-ID"/>
         </w:rPr>
         <w:tab/>
         <w:t xml:space="preserve">I. W. D. Yasa, I. P. Satwika, E. G. A. Dewi, dan N. L. P. N. S. P. Astawa, “Framework CodeIgniter pada Rancang Bangun Prili (Primakara Library),” </w:t>
@@ -17353,7 +18779,6 @@
           <w:noProof/>
           <w:sz w:val="22"/>
           <w:szCs w:val="24"/>
-          <w:lang w:val="id-ID"/>
         </w:rPr>
         <w:t>J. Ilm. Ilmu Terap. Univ. Jambi|JIITUJ|</w:t>
       </w:r>
@@ -17363,7 +18788,6 @@
           <w:noProof/>
           <w:sz w:val="22"/>
           <w:szCs w:val="24"/>
-          <w:lang w:val="id-ID"/>
         </w:rPr>
         <w:t>, vol. 4, no. 2, hal. 132–152, 2020.</w:t>
       </w:r>
@@ -17381,7 +18805,6 @@
           <w:noProof/>
           <w:sz w:val="22"/>
           <w:szCs w:val="24"/>
-          <w:lang w:val="id-ID"/>
         </w:rPr>
       </w:pPr>
       <w:r>
@@ -17390,7 +18813,6 @@
           <w:noProof/>
           <w:sz w:val="22"/>
           <w:szCs w:val="24"/>
-          <w:lang w:val="id-ID"/>
         </w:rPr>
         <w:t>[10]</w:t>
       </w:r>
@@ -17400,7 +18822,6 @@
           <w:noProof/>
           <w:sz w:val="22"/>
           <w:szCs w:val="24"/>
-          <w:lang w:val="id-ID"/>
         </w:rPr>
         <w:tab/>
         <w:t>B. E. P. Basuki Rahmad, “Rancangan Pembangunan Web E-Library Pada Perpustakaan Aptikom Indonesia Berbasis Web,” vol. 27037, no. 1, hal. 60–68, 2013.</w:t>
@@ -17419,7 +18840,6 @@
           <w:noProof/>
           <w:sz w:val="22"/>
           <w:szCs w:val="24"/>
-          <w:lang w:val="id-ID"/>
         </w:rPr>
       </w:pPr>
       <w:r>
@@ -17428,7 +18848,6 @@
           <w:noProof/>
           <w:sz w:val="22"/>
           <w:szCs w:val="24"/>
-          <w:lang w:val="id-ID"/>
         </w:rPr>
         <w:t>[11]</w:t>
       </w:r>
@@ -17438,10 +18857,9 @@
           <w:noProof/>
           <w:sz w:val="22"/>
           <w:szCs w:val="24"/>
-          <w:lang w:val="id-ID"/>
         </w:rPr>
         <w:tab/>
-        <w:t xml:space="preserve">F. F. Theo, V. Tulenan, dan A. Sambul, “Rancang Bangun Aplikasi Digital Library Universitas Sam Ratulangi,” </w:t>
+        <w:t xml:space="preserve">Luh Elda Evaryanti et al., “Rancang Bangun Sistem Informasi Perpustakaan Berbasis Website pada SMK N 1 Gianyar,” </w:t>
       </w:r>
       <w:r>
         <w:rPr>
@@ -17451,9 +18869,8 @@
           <w:noProof/>
           <w:sz w:val="22"/>
           <w:szCs w:val="24"/>
-          <w:lang w:val="id-ID"/>
-        </w:rPr>
-        <w:t>J. Tek. Inform.</w:t>
+        </w:rPr>
+        <w:t>J. Chem. Inf. Model.</w:t>
       </w:r>
       <w:r>
         <w:rPr>
@@ -17461,9 +18878,8 @@
           <w:noProof/>
           <w:sz w:val="22"/>
           <w:szCs w:val="24"/>
-          <w:lang w:val="id-ID"/>
-        </w:rPr>
-        <w:t>, vol. 15, no. 4, hal. 271–282, 2020.</w:t>
+        </w:rPr>
+        <w:t>, vol. 53, no. 9, hal. 1689–1699, 2017.</w:t>
       </w:r>
     </w:p>
     <w:p>
@@ -17475,19 +18891,18 @@
         <w:spacing w:after="240" w:line="240" w:lineRule="auto"/>
         <w:ind w:left="640" w:hanging="640"/>
         <w:rPr>
-          <w:rFonts w:ascii="XDPrime" w:hAnsi="XDPrime"/>
-          <w:noProof/>
-          <w:sz w:val="22"/>
-          <w:lang w:val="id-ID"/>
-        </w:rPr>
-      </w:pPr>
-      <w:r>
-        <w:rPr>
           <w:rFonts w:ascii="XDPrime" w:hAnsi="XDPrime" w:cs="Times New Roman"/>
           <w:noProof/>
           <w:sz w:val="22"/>
           <w:szCs w:val="24"/>
-          <w:lang w:val="id-ID"/>
+        </w:rPr>
+      </w:pPr>
+      <w:r>
+        <w:rPr>
+          <w:rFonts w:ascii="XDPrime" w:hAnsi="XDPrime" w:cs="Times New Roman"/>
+          <w:noProof/>
+          <w:sz w:val="22"/>
+          <w:szCs w:val="24"/>
         </w:rPr>
         <w:t>[12]</w:t>
       </w:r>
@@ -17497,10 +18912,9 @@
           <w:noProof/>
           <w:sz w:val="22"/>
           <w:szCs w:val="24"/>
-          <w:lang w:val="id-ID"/>
         </w:rPr>
         <w:tab/>
-        <w:t xml:space="preserve">S. E. Eriana dan A. Zein, “Penerapan Metode Personal Extreme Programming dalam Perancangan Aplikasi Pemilihan Ketua HMSI denga Weighted Product,” </w:t>
+        <w:t xml:space="preserve">F. F. Theo, V. Tulenan, dan A. Sambul, “Rancang Bangun Aplikasi Digital Library Universitas Sam Ratulangi,” </w:t>
       </w:r>
       <w:r>
         <w:rPr>
@@ -17510,9 +18924,8 @@
           <w:noProof/>
           <w:sz w:val="22"/>
           <w:szCs w:val="24"/>
-          <w:lang w:val="id-ID"/>
-        </w:rPr>
-        <w:t>J. Ilmu Komput. JIK Vol. IV No.02 Desember 2021</w:t>
+        </w:rPr>
+        <w:t>J. Tek. Inform.</w:t>
       </w:r>
       <w:r>
         <w:rPr>
@@ -17520,9 +18933,8 @@
           <w:noProof/>
           <w:sz w:val="22"/>
           <w:szCs w:val="24"/>
-          <w:lang w:val="id-ID"/>
-        </w:rPr>
-        <w:t>, vol. 2, no. 02, hal. 26–32, 2021.</w:t>
+        </w:rPr>
+        <w:t>, vol. 15, no. 4, hal. 271–282, 2020.</w:t>
       </w:r>
     </w:p>
     <w:p>
@@ -17534,6 +18946,60 @@
         <w:spacing w:after="240" w:line="240" w:lineRule="auto"/>
         <w:ind w:left="640" w:hanging="640"/>
         <w:rPr>
+          <w:rFonts w:ascii="XDPrime" w:hAnsi="XDPrime"/>
+          <w:noProof/>
+          <w:sz w:val="22"/>
+        </w:rPr>
+      </w:pPr>
+      <w:r>
+        <w:rPr>
+          <w:rFonts w:ascii="XDPrime" w:hAnsi="XDPrime" w:cs="Times New Roman"/>
+          <w:noProof/>
+          <w:sz w:val="22"/>
+          <w:szCs w:val="24"/>
+        </w:rPr>
+        <w:t>[13]</w:t>
+      </w:r>
+      <w:r>
+        <w:rPr>
+          <w:rFonts w:ascii="XDPrime" w:hAnsi="XDPrime" w:cs="Times New Roman"/>
+          <w:noProof/>
+          <w:sz w:val="22"/>
+          <w:szCs w:val="24"/>
+        </w:rPr>
+        <w:tab/>
+        <w:t xml:space="preserve">S. E. Eriana dan A. Zein, “Penerapan Metode Personal Extreme Programming dalam Perancangan Aplikasi Pemilihan Ketua HMSI denga Weighted Product,” </w:t>
+      </w:r>
+      <w:r>
+        <w:rPr>
+          <w:rFonts w:ascii="XDPrime" w:hAnsi="XDPrime" w:cs="Times New Roman"/>
+          <w:i/>
+          <w:iCs/>
+          <w:noProof/>
+          <w:sz w:val="22"/>
+          <w:szCs w:val="24"/>
+        </w:rPr>
+        <w:t>J. Ilmu Komput. JIK Vol. IV No.02 Desember 2021</w:t>
+      </w:r>
+      <w:r>
+        <w:rPr>
+          <w:rFonts w:ascii="XDPrime" w:hAnsi="XDPrime" w:cs="Times New Roman"/>
+          <w:noProof/>
+          <w:sz w:val="22"/>
+          <w:szCs w:val="24"/>
+        </w:rPr>
+        <w:t>, vol. 2, no. 02, hal. 26–32, 2021.</w:t>
+      </w:r>
+    </w:p>
+    <w:p>
+      <w:pPr>
+        <w:widowControl w:val="0"/>
+        <w:autoSpaceDE w:val="0"/>
+        <w:autoSpaceDN w:val="0"/>
+        <w:adjustRightInd w:val="0"/>
+        <w:spacing w:after="240" w:line="240" w:lineRule="auto"/>
+        <w:ind w:left="640" w:hanging="640"/>
+        <w:rPr>
           <w:rFonts w:ascii="XDPrime" w:eastAsia="DejaVu Sans" w:hAnsi="XDPrime" w:cs="Consolas"/>
           <w:noProof/>
           <w:kern w:val="1"/>
@@ -17557,8 +19023,6 @@
     <w:p>
       <w:pPr>
         <w:spacing w:after="0" w:line="240" w:lineRule="auto"/>
-        <w:ind w:left="426" w:hanging="426"/>
-        <w:jc w:val="center"/>
         <w:rPr>
           <w:rFonts w:ascii="XDPrime" w:eastAsia="Times New Roman" w:hAnsi="XDPrime" w:cs="Consolas"/>
           <w:b/>
@@ -17573,88 +19037,6 @@
     <w:p>
       <w:pPr>
         <w:spacing w:after="0" w:line="240" w:lineRule="auto"/>
-        <w:ind w:left="426" w:hanging="426"/>
-        <w:jc w:val="center"/>
-        <w:rPr>
-          <w:rFonts w:ascii="XDPrime" w:eastAsia="Times New Roman" w:hAnsi="XDPrime" w:cs="Consolas"/>
-          <w:b/>
-          <w:bCs/>
-          <w:noProof/>
-          <w:sz w:val="22"/>
-          <w:szCs w:val="22"/>
-          <w:lang w:val="id-ID"/>
-        </w:rPr>
-      </w:pPr>
-    </w:p>
-    <w:p>
-      <w:pPr>
-        <w:spacing w:after="0" w:line="240" w:lineRule="auto"/>
-        <w:ind w:left="426" w:hanging="426"/>
-        <w:jc w:val="center"/>
-        <w:rPr>
-          <w:rFonts w:ascii="XDPrime" w:eastAsia="Times New Roman" w:hAnsi="XDPrime" w:cs="Consolas"/>
-          <w:b/>
-          <w:bCs/>
-          <w:noProof/>
-          <w:sz w:val="22"/>
-          <w:szCs w:val="22"/>
-          <w:lang w:val="id-ID"/>
-        </w:rPr>
-      </w:pPr>
-    </w:p>
-    <w:p>
-      <w:pPr>
-        <w:spacing w:after="0" w:line="240" w:lineRule="auto"/>
-        <w:ind w:left="426" w:hanging="426"/>
-        <w:jc w:val="center"/>
-        <w:rPr>
-          <w:rFonts w:ascii="XDPrime" w:eastAsia="Times New Roman" w:hAnsi="XDPrime" w:cs="Consolas"/>
-          <w:b/>
-          <w:bCs/>
-          <w:noProof/>
-          <w:sz w:val="22"/>
-          <w:szCs w:val="22"/>
-          <w:lang w:val="id-ID"/>
-        </w:rPr>
-      </w:pPr>
-    </w:p>
-    <w:p>
-      <w:pPr>
-        <w:spacing w:after="0" w:line="240" w:lineRule="auto"/>
-        <w:ind w:left="426" w:hanging="426"/>
-        <w:jc w:val="center"/>
-        <w:rPr>
-          <w:rFonts w:ascii="XDPrime" w:eastAsia="Times New Roman" w:hAnsi="XDPrime" w:cs="Consolas"/>
-          <w:b/>
-          <w:bCs/>
-          <w:noProof/>
-          <w:sz w:val="22"/>
-          <w:szCs w:val="22"/>
-          <w:lang w:val="id-ID"/>
-        </w:rPr>
-      </w:pPr>
-    </w:p>
-    <w:p>
-      <w:pPr>
-        <w:spacing w:after="0" w:line="240" w:lineRule="auto"/>
-        <w:ind w:left="426" w:hanging="426"/>
-        <w:jc w:val="center"/>
-        <w:rPr>
-          <w:rFonts w:ascii="XDPrime" w:eastAsia="Times New Roman" w:hAnsi="XDPrime" w:cs="Consolas"/>
-          <w:b/>
-          <w:bCs/>
-          <w:noProof/>
-          <w:sz w:val="22"/>
-          <w:szCs w:val="22"/>
-          <w:lang w:val="id-ID"/>
-        </w:rPr>
-      </w:pPr>
-    </w:p>
-    <w:p>
-      <w:pPr>
-        <w:spacing w:after="0" w:line="240" w:lineRule="auto"/>
-        <w:ind w:left="426" w:hanging="426"/>
-        <w:jc w:val="center"/>
         <w:rPr>
           <w:rFonts w:ascii="XDPrime" w:eastAsia="Times New Roman" w:hAnsi="XDPrime" w:cs="Consolas"/>
           <w:b/>
@@ -18027,14 +19409,51 @@
           <w:lang w:val="id-ID"/>
         </w:rPr>
       </w:pPr>
-      <w:r>
+    </w:p>
+    <w:p>
+      <w:pPr>
         <w:rPr>
           <w:rFonts w:ascii="XDPrime" w:hAnsi="XDPrime"/>
           <w:noProof/>
           <w:lang w:val="id-ID"/>
         </w:rPr>
-        <w:br w:type="page"/>
-      </w:r>
+      </w:pPr>
+    </w:p>
+    <w:p>
+      <w:pPr>
+        <w:rPr>
+          <w:rFonts w:ascii="XDPrime" w:hAnsi="XDPrime"/>
+          <w:noProof/>
+          <w:lang w:val="id-ID"/>
+        </w:rPr>
+      </w:pPr>
+    </w:p>
+    <w:p>
+      <w:pPr>
+        <w:rPr>
+          <w:rFonts w:ascii="XDPrime" w:hAnsi="XDPrime"/>
+          <w:noProof/>
+          <w:lang w:val="id-ID"/>
+        </w:rPr>
+      </w:pPr>
+    </w:p>
+    <w:p>
+      <w:pPr>
+        <w:rPr>
+          <w:rFonts w:ascii="XDPrime" w:hAnsi="XDPrime"/>
+          <w:noProof/>
+          <w:lang w:val="id-ID"/>
+        </w:rPr>
+      </w:pPr>
+    </w:p>
+    <w:p>
+      <w:pPr>
+        <w:rPr>
+          <w:rFonts w:ascii="XDPrime" w:hAnsi="XDPrime"/>
+          <w:noProof/>
+          <w:lang w:val="id-ID"/>
+        </w:rPr>
+      </w:pPr>
     </w:p>
     <w:p>
       <w:pPr>
@@ -20495,7 +21914,6 @@
   <w:style w:type="character" w:default="1" w:styleId="DefaultParagraphFont">
     <w:name w:val="Default Paragraph Font"/>
     <w:uiPriority w:val="1"/>
-    <w:semiHidden/>
     <w:unhideWhenUsed/>
   </w:style>
   <w:style w:type="table" w:default="1" w:styleId="TableNormal">

</xml_diff>